<commit_message>
changed ESPEED32 logo on header to .svg quality
</commit_message>
<xml_diff>
--- a/QuickStartGuide_v1.0.docx
+++ b/QuickStartGuide_v1.0.docx
@@ -2874,18 +2874,18 @@
         <w:color w:val="404040" w:themeColor="text1" w:themeTint="BF"/>
       </w:rPr>
       <w:drawing>
-        <wp:anchor distT="0" distB="0" distL="114300" distR="114300" simplePos="0" relativeHeight="251660288" behindDoc="1" locked="0" layoutInCell="1" allowOverlap="1" wp14:anchorId="34B1D657" wp14:editId="25789023">
+        <wp:anchor distT="0" distB="0" distL="114300" distR="114300" simplePos="0" relativeHeight="251660288" behindDoc="1" locked="0" layoutInCell="1" allowOverlap="1" wp14:anchorId="34B1D657" wp14:editId="0E5EA07C">
           <wp:simplePos x="0" y="0"/>
           <wp:positionH relativeFrom="column">
-            <wp:posOffset>4799247</wp:posOffset>
+            <wp:posOffset>4797898</wp:posOffset>
           </wp:positionH>
           <wp:positionV relativeFrom="paragraph">
-            <wp:posOffset>-131940</wp:posOffset>
+            <wp:posOffset>-128033</wp:posOffset>
           </wp:positionV>
-          <wp:extent cx="1860605" cy="341135"/>
-          <wp:effectExtent l="0" t="0" r="6350" b="1905"/>
+          <wp:extent cx="1859185" cy="341135"/>
+          <wp:effectExtent l="0" t="0" r="8255" b="1905"/>
           <wp:wrapNone/>
-          <wp:docPr id="1494157340" name="Picture 4" descr="A red rectangular object with a white cross&#10;&#10;Description automatically generated"/>
+          <wp:docPr id="1494157340" name="Picture 4"/>
           <wp:cNvGraphicFramePr>
             <a:graphicFrameLocks xmlns:a="http://schemas.openxmlformats.org/drawingml/2006/main" noChangeAspect="1"/>
           </wp:cNvGraphicFramePr>
@@ -2893,14 +2893,14 @@
             <a:graphicData uri="http://schemas.openxmlformats.org/drawingml/2006/picture">
               <pic:pic xmlns:pic="http://schemas.openxmlformats.org/drawingml/2006/picture">
                 <pic:nvPicPr>
-                  <pic:cNvPr id="1494157340" name="Picture 4" descr="A red rectangular object with a white cross&#10;&#10;Description automatically generated"/>
+                  <pic:cNvPr id="1494157340" name="Picture 4"/>
                   <pic:cNvPicPr/>
                 </pic:nvPicPr>
                 <pic:blipFill>
                   <a:blip r:embed="rId1">
                     <a:extLst>
-                      <a:ext uri="{28A0092B-C50C-407E-A947-70E740481C1C}">
-                        <a14:useLocalDpi xmlns:a14="http://schemas.microsoft.com/office/drawing/2010/main" val="0"/>
+                      <a:ext uri="{96DAC541-7B7A-43D3-8B79-37D633B846F1}">
+                        <asvg:svgBlip xmlns:asvg="http://schemas.microsoft.com/office/drawing/2016/SVG/main" r:embed="rId2"/>
                       </a:ext>
                     </a:extLst>
                   </a:blip>
@@ -2911,7 +2911,7 @@
                 <pic:spPr>
                   <a:xfrm>
                     <a:off x="0" y="0"/>
-                    <a:ext cx="1860605" cy="341135"/>
+                    <a:ext cx="1859185" cy="341135"/>
                   </a:xfrm>
                   <a:prstGeom prst="rect">
                     <a:avLst/>
@@ -5511,9 +5511,11 @@
     <w:rsid w:val="00081801"/>
     <w:rsid w:val="0014661B"/>
     <w:rsid w:val="00327BA3"/>
+    <w:rsid w:val="00343D09"/>
     <w:rsid w:val="003F752B"/>
     <w:rsid w:val="005133BA"/>
     <w:rsid w:val="008365C7"/>
+    <w:rsid w:val="00895A34"/>
     <w:rsid w:val="009169BC"/>
     <w:rsid w:val="00A06EE3"/>
     <w:rsid w:val="00AA128A"/>

</xml_diff>

<commit_message>
Added template for Full document user manual. Improved QoL
</commit_message>
<xml_diff>
--- a/QuickStartGuide_v1.0.docx
+++ b/QuickStartGuide_v1.0.docx
@@ -2766,8 +2766,12 @@
       </w:pPr>
     </w:p>
     <w:sectPr>
-      <w:headerReference w:type="default" r:id="rId10"/>
-      <w:footerReference w:type="default" r:id="rId11"/>
+      <w:headerReference w:type="even" r:id="rId10"/>
+      <w:headerReference w:type="default" r:id="rId11"/>
+      <w:footerReference w:type="even" r:id="rId12"/>
+      <w:footerReference w:type="default" r:id="rId13"/>
+      <w:headerReference w:type="first" r:id="rId14"/>
+      <w:footerReference w:type="first" r:id="rId15"/>
       <w:pgSz w:w="11906" w:h="16838"/>
       <w:pgMar w:top="720" w:right="720" w:bottom="720" w:left="720" w:header="567" w:footer="567" w:gutter="0"/>
       <w:cols w:space="708"/>
@@ -2807,6 +2811,16 @@
   <w:p>
     <w:pPr>
       <w:pStyle w:val="Footer"/>
+    </w:pPr>
+  </w:p>
+</w:ftr>
+</file>
+
+<file path=word/footer2.xml><?xml version="1.0" encoding="utf-8"?>
+<w:ftr xmlns:wpc="http://schemas.microsoft.com/office/word/2010/wordprocessingCanvas" xmlns:cx="http://schemas.microsoft.com/office/drawing/2014/chartex" xmlns:cx1="http://schemas.microsoft.com/office/drawing/2015/9/8/chartex" xmlns:cx2="http://schemas.microsoft.com/office/drawing/2015/10/21/chartex" xmlns:cx3="http://schemas.microsoft.com/office/drawing/2016/5/9/chartex" xmlns:cx4="http://schemas.microsoft.com/office/drawing/2016/5/10/chartex" xmlns:cx5="http://schemas.microsoft.com/office/drawing/2016/5/11/chartex" xmlns:cx6="http://schemas.microsoft.com/office/drawing/2016/5/12/chartex" xmlns:cx7="http://schemas.microsoft.com/office/drawing/2016/5/13/chartex" xmlns:cx8="http://schemas.microsoft.com/office/drawing/2016/5/14/chartex" xmlns:mc="http://schemas.openxmlformats.org/markup-compatibility/2006" xmlns:aink="http://schemas.microsoft.com/office/drawing/2016/ink" xmlns:am3d="http://schemas.microsoft.com/office/drawing/2017/model3d" xmlns:o="urn:schemas-microsoft-com:office:office" xmlns:oel="http://schemas.microsoft.com/office/2019/extlst" xmlns:r="http://schemas.openxmlformats.org/officeDocument/2006/relationships" xmlns:m="http://schemas.openxmlformats.org/officeDocument/2006/math" xmlns:v="urn:schemas-microsoft-com:vml" xmlns:wp14="http://schemas.microsoft.com/office/word/2010/wordprocessingDrawing" xmlns:wp="http://schemas.openxmlformats.org/drawingml/2006/wordprocessingDrawing" xmlns:w10="urn:schemas-microsoft-com:office:word" xmlns:w="http://schemas.openxmlformats.org/wordprocessingml/2006/main" xmlns:w14="http://schemas.microsoft.com/office/word/2010/wordml" xmlns:w15="http://schemas.microsoft.com/office/word/2012/wordml" xmlns:w16cex="http://schemas.microsoft.com/office/word/2018/wordml/cex" xmlns:w16cid="http://schemas.microsoft.com/office/word/2016/wordml/cid" xmlns:w16="http://schemas.microsoft.com/office/word/2018/wordml" xmlns:w16du="http://schemas.microsoft.com/office/word/2023/wordml/word16du" xmlns:w16sdtdh="http://schemas.microsoft.com/office/word/2020/wordml/sdtdatahash" xmlns:w16se="http://schemas.microsoft.com/office/word/2015/wordml/symex" xmlns:wpg="http://schemas.microsoft.com/office/word/2010/wordprocessingGroup" xmlns:wpi="http://schemas.microsoft.com/office/word/2010/wordprocessingInk" xmlns:wne="http://schemas.microsoft.com/office/word/2006/wordml" xmlns:wps="http://schemas.microsoft.com/office/word/2010/wordprocessingShape" mc:Ignorable="w14 w15 w16se w16cid w16 w16cex w16sdtdh w16du wp14">
+  <w:p>
+    <w:pPr>
+      <w:pStyle w:val="Footer"/>
       <w:jc w:val="right"/>
     </w:pPr>
     <w:r>
@@ -2825,6 +2839,16 @@
         <w:t>04/10/2024</w:t>
       </w:r>
     </w:fldSimple>
+  </w:p>
+</w:ftr>
+</file>
+
+<file path=word/footer3.xml><?xml version="1.0" encoding="utf-8"?>
+<w:ftr xmlns:wpc="http://schemas.microsoft.com/office/word/2010/wordprocessingCanvas" xmlns:cx="http://schemas.microsoft.com/office/drawing/2014/chartex" xmlns:cx1="http://schemas.microsoft.com/office/drawing/2015/9/8/chartex" xmlns:cx2="http://schemas.microsoft.com/office/drawing/2015/10/21/chartex" xmlns:cx3="http://schemas.microsoft.com/office/drawing/2016/5/9/chartex" xmlns:cx4="http://schemas.microsoft.com/office/drawing/2016/5/10/chartex" xmlns:cx5="http://schemas.microsoft.com/office/drawing/2016/5/11/chartex" xmlns:cx6="http://schemas.microsoft.com/office/drawing/2016/5/12/chartex" xmlns:cx7="http://schemas.microsoft.com/office/drawing/2016/5/13/chartex" xmlns:cx8="http://schemas.microsoft.com/office/drawing/2016/5/14/chartex" xmlns:mc="http://schemas.openxmlformats.org/markup-compatibility/2006" xmlns:aink="http://schemas.microsoft.com/office/drawing/2016/ink" xmlns:am3d="http://schemas.microsoft.com/office/drawing/2017/model3d" xmlns:o="urn:schemas-microsoft-com:office:office" xmlns:oel="http://schemas.microsoft.com/office/2019/extlst" xmlns:r="http://schemas.openxmlformats.org/officeDocument/2006/relationships" xmlns:m="http://schemas.openxmlformats.org/officeDocument/2006/math" xmlns:v="urn:schemas-microsoft-com:vml" xmlns:wp14="http://schemas.microsoft.com/office/word/2010/wordprocessingDrawing" xmlns:wp="http://schemas.openxmlformats.org/drawingml/2006/wordprocessingDrawing" xmlns:w10="urn:schemas-microsoft-com:office:word" xmlns:w="http://schemas.openxmlformats.org/wordprocessingml/2006/main" xmlns:w14="http://schemas.microsoft.com/office/word/2010/wordml" xmlns:w15="http://schemas.microsoft.com/office/word/2012/wordml" xmlns:w16cex="http://schemas.microsoft.com/office/word/2018/wordml/cex" xmlns:w16cid="http://schemas.microsoft.com/office/word/2016/wordml/cid" xmlns:w16="http://schemas.microsoft.com/office/word/2018/wordml" xmlns:w16du="http://schemas.microsoft.com/office/word/2023/wordml/word16du" xmlns:w16sdtdh="http://schemas.microsoft.com/office/word/2020/wordml/sdtdatahash" xmlns:w16se="http://schemas.microsoft.com/office/word/2015/wordml/symex" xmlns:wpg="http://schemas.microsoft.com/office/word/2010/wordprocessingGroup" xmlns:wpi="http://schemas.microsoft.com/office/word/2010/wordprocessingInk" xmlns:wne="http://schemas.microsoft.com/office/word/2006/wordml" xmlns:wps="http://schemas.microsoft.com/office/word/2010/wordprocessingShape" mc:Ignorable="w14 w15 w16se w16cid w16 w16cex w16sdtdh w16du wp14">
+  <w:p>
+    <w:pPr>
+      <w:pStyle w:val="Footer"/>
+    </w:pPr>
   </w:p>
 </w:ftr>
 </file>
@@ -2859,6 +2883,16 @@
   <w:p>
     <w:pPr>
       <w:pStyle w:val="Header"/>
+    </w:pPr>
+  </w:p>
+</w:hdr>
+</file>
+
+<file path=word/header2.xml><?xml version="1.0" encoding="utf-8"?>
+<w:hdr xmlns:wpc="http://schemas.microsoft.com/office/word/2010/wordprocessingCanvas" xmlns:cx="http://schemas.microsoft.com/office/drawing/2014/chartex" xmlns:cx1="http://schemas.microsoft.com/office/drawing/2015/9/8/chartex" xmlns:cx2="http://schemas.microsoft.com/office/drawing/2015/10/21/chartex" xmlns:cx3="http://schemas.microsoft.com/office/drawing/2016/5/9/chartex" xmlns:cx4="http://schemas.microsoft.com/office/drawing/2016/5/10/chartex" xmlns:cx5="http://schemas.microsoft.com/office/drawing/2016/5/11/chartex" xmlns:cx6="http://schemas.microsoft.com/office/drawing/2016/5/12/chartex" xmlns:cx7="http://schemas.microsoft.com/office/drawing/2016/5/13/chartex" xmlns:cx8="http://schemas.microsoft.com/office/drawing/2016/5/14/chartex" xmlns:mc="http://schemas.openxmlformats.org/markup-compatibility/2006" xmlns:aink="http://schemas.microsoft.com/office/drawing/2016/ink" xmlns:am3d="http://schemas.microsoft.com/office/drawing/2017/model3d" xmlns:o="urn:schemas-microsoft-com:office:office" xmlns:oel="http://schemas.microsoft.com/office/2019/extlst" xmlns:r="http://schemas.openxmlformats.org/officeDocument/2006/relationships" xmlns:m="http://schemas.openxmlformats.org/officeDocument/2006/math" xmlns:v="urn:schemas-microsoft-com:vml" xmlns:wp14="http://schemas.microsoft.com/office/word/2010/wordprocessingDrawing" xmlns:wp="http://schemas.openxmlformats.org/drawingml/2006/wordprocessingDrawing" xmlns:w10="urn:schemas-microsoft-com:office:word" xmlns:w="http://schemas.openxmlformats.org/wordprocessingml/2006/main" xmlns:w14="http://schemas.microsoft.com/office/word/2010/wordml" xmlns:w15="http://schemas.microsoft.com/office/word/2012/wordml" xmlns:w16cex="http://schemas.microsoft.com/office/word/2018/wordml/cex" xmlns:w16cid="http://schemas.microsoft.com/office/word/2016/wordml/cid" xmlns:w16="http://schemas.microsoft.com/office/word/2018/wordml" xmlns:w16du="http://schemas.microsoft.com/office/word/2023/wordml/word16du" xmlns:w16sdtdh="http://schemas.microsoft.com/office/word/2020/wordml/sdtdatahash" xmlns:w16se="http://schemas.microsoft.com/office/word/2015/wordml/symex" xmlns:wpg="http://schemas.microsoft.com/office/word/2010/wordprocessingGroup" xmlns:wpi="http://schemas.microsoft.com/office/word/2010/wordprocessingInk" xmlns:wne="http://schemas.microsoft.com/office/word/2006/wordml" xmlns:wps="http://schemas.microsoft.com/office/word/2010/wordprocessingShape" mc:Ignorable="w14 w15 w16se w16cid w16 w16cex w16sdtdh w16du wp14">
+  <w:p>
+    <w:pPr>
+      <w:pStyle w:val="Header"/>
       <w:pBdr>
         <w:bottom w:val="single" w:sz="4" w:space="8" w:color="C00000" w:themeColor="accent1"/>
       </w:pBdr>
@@ -2874,16 +2908,16 @@
         <w:color w:val="404040" w:themeColor="text1" w:themeTint="BF"/>
       </w:rPr>
       <w:drawing>
-        <wp:anchor distT="0" distB="0" distL="114300" distR="114300" simplePos="0" relativeHeight="251660288" behindDoc="1" locked="0" layoutInCell="1" allowOverlap="1" wp14:anchorId="34B1D657" wp14:editId="0E5EA07C">
+        <wp:anchor distT="0" distB="0" distL="114300" distR="114300" simplePos="0" relativeHeight="251660288" behindDoc="1" locked="0" layoutInCell="1" allowOverlap="1" wp14:anchorId="34B1D657" wp14:editId="396A67FF">
           <wp:simplePos x="0" y="0"/>
           <wp:positionH relativeFrom="column">
-            <wp:posOffset>4797898</wp:posOffset>
+            <wp:posOffset>4798041</wp:posOffset>
           </wp:positionH>
           <wp:positionV relativeFrom="paragraph">
             <wp:posOffset>-128033</wp:posOffset>
           </wp:positionV>
-          <wp:extent cx="1859185" cy="341135"/>
-          <wp:effectExtent l="0" t="0" r="8255" b="1905"/>
+          <wp:extent cx="1857479" cy="340822"/>
+          <wp:effectExtent l="0" t="0" r="0" b="2540"/>
           <wp:wrapNone/>
           <wp:docPr id="1494157340" name="Picture 4"/>
           <wp:cNvGraphicFramePr>
@@ -2911,7 +2945,7 @@
                 <pic:spPr>
                   <a:xfrm>
                     <a:off x="0" y="0"/>
-                    <a:ext cx="1859185" cy="341135"/>
+                    <a:ext cx="1857479" cy="340822"/>
                   </a:xfrm>
                   <a:prstGeom prst="rect">
                     <a:avLst/>
@@ -2930,6 +2964,16 @@
       </w:drawing>
     </w:r>
   </w:p>
+  <w:p>
+    <w:pPr>
+      <w:pStyle w:val="Header"/>
+    </w:pPr>
+  </w:p>
+</w:hdr>
+</file>
+
+<file path=word/header3.xml><?xml version="1.0" encoding="utf-8"?>
+<w:hdr xmlns:wpc="http://schemas.microsoft.com/office/word/2010/wordprocessingCanvas" xmlns:cx="http://schemas.microsoft.com/office/drawing/2014/chartex" xmlns:cx1="http://schemas.microsoft.com/office/drawing/2015/9/8/chartex" xmlns:cx2="http://schemas.microsoft.com/office/drawing/2015/10/21/chartex" xmlns:cx3="http://schemas.microsoft.com/office/drawing/2016/5/9/chartex" xmlns:cx4="http://schemas.microsoft.com/office/drawing/2016/5/10/chartex" xmlns:cx5="http://schemas.microsoft.com/office/drawing/2016/5/11/chartex" xmlns:cx6="http://schemas.microsoft.com/office/drawing/2016/5/12/chartex" xmlns:cx7="http://schemas.microsoft.com/office/drawing/2016/5/13/chartex" xmlns:cx8="http://schemas.microsoft.com/office/drawing/2016/5/14/chartex" xmlns:mc="http://schemas.openxmlformats.org/markup-compatibility/2006" xmlns:aink="http://schemas.microsoft.com/office/drawing/2016/ink" xmlns:am3d="http://schemas.microsoft.com/office/drawing/2017/model3d" xmlns:o="urn:schemas-microsoft-com:office:office" xmlns:oel="http://schemas.microsoft.com/office/2019/extlst" xmlns:r="http://schemas.openxmlformats.org/officeDocument/2006/relationships" xmlns:m="http://schemas.openxmlformats.org/officeDocument/2006/math" xmlns:v="urn:schemas-microsoft-com:vml" xmlns:wp14="http://schemas.microsoft.com/office/word/2010/wordprocessingDrawing" xmlns:wp="http://schemas.openxmlformats.org/drawingml/2006/wordprocessingDrawing" xmlns:w10="urn:schemas-microsoft-com:office:word" xmlns:w="http://schemas.openxmlformats.org/wordprocessingml/2006/main" xmlns:w14="http://schemas.microsoft.com/office/word/2010/wordml" xmlns:w15="http://schemas.microsoft.com/office/word/2012/wordml" xmlns:w16cex="http://schemas.microsoft.com/office/word/2018/wordml/cex" xmlns:w16cid="http://schemas.microsoft.com/office/word/2016/wordml/cid" xmlns:w16="http://schemas.microsoft.com/office/word/2018/wordml" xmlns:w16du="http://schemas.microsoft.com/office/word/2023/wordml/word16du" xmlns:w16sdtdh="http://schemas.microsoft.com/office/word/2020/wordml/sdtdatahash" xmlns:w16se="http://schemas.microsoft.com/office/word/2015/wordml/symex" xmlns:wpg="http://schemas.microsoft.com/office/word/2010/wordprocessingGroup" xmlns:wpi="http://schemas.microsoft.com/office/word/2010/wordprocessingInk" xmlns:wne="http://schemas.microsoft.com/office/word/2006/wordml" xmlns:wps="http://schemas.microsoft.com/office/word/2010/wordprocessingShape" mc:Ignorable="w14 w15 w16se w16cid w16 w16cex w16sdtdh w16du wp14">
   <w:p>
     <w:pPr>
       <w:pStyle w:val="Header"/>
@@ -5513,15 +5557,19 @@
     <w:rsid w:val="00327BA3"/>
     <w:rsid w:val="00343D09"/>
     <w:rsid w:val="003F752B"/>
+    <w:rsid w:val="0041460A"/>
     <w:rsid w:val="005133BA"/>
     <w:rsid w:val="008365C7"/>
     <w:rsid w:val="00895A34"/>
     <w:rsid w:val="009169BC"/>
+    <w:rsid w:val="009F6E6D"/>
     <w:rsid w:val="00A06EE3"/>
+    <w:rsid w:val="00A77685"/>
     <w:rsid w:val="00AA128A"/>
     <w:rsid w:val="00BE798E"/>
     <w:rsid w:val="00C035F9"/>
     <w:rsid w:val="00D52DC6"/>
+    <w:rsid w:val="00E66315"/>
   </w:rsids>
   <m:mathPr>
     <m:mathFont m:val="Cambria Math"/>

</xml_diff>

<commit_message>
changed Electrical Characteristics table
</commit_message>
<xml_diff>
--- a/QuickStartGuide_v1.0.docx
+++ b/QuickStartGuide_v1.0.docx
@@ -1,6 +1,6 @@
 
 <file path=word/document.xml><?xml version="1.0" encoding="utf-8"?>
-<w:document xmlns:wpc="http://schemas.microsoft.com/office/word/2010/wordprocessingCanvas" xmlns:cx="http://schemas.microsoft.com/office/drawing/2014/chartex" xmlns:cx1="http://schemas.microsoft.com/office/drawing/2015/9/8/chartex" xmlns:cx2="http://schemas.microsoft.com/office/drawing/2015/10/21/chartex" xmlns:cx3="http://schemas.microsoft.com/office/drawing/2016/5/9/chartex" xmlns:cx4="http://schemas.microsoft.com/office/drawing/2016/5/10/chartex" xmlns:cx5="http://schemas.microsoft.com/office/drawing/2016/5/11/chartex" xmlns:cx6="http://schemas.microsoft.com/office/drawing/2016/5/12/chartex" xmlns:cx7="http://schemas.microsoft.com/office/drawing/2016/5/13/chartex" xmlns:cx8="http://schemas.microsoft.com/office/drawing/2016/5/14/chartex" xmlns:mc="http://schemas.openxmlformats.org/markup-compatibility/2006" xmlns:aink="http://schemas.microsoft.com/office/drawing/2016/ink" xmlns:am3d="http://schemas.microsoft.com/office/drawing/2017/model3d" xmlns:o="urn:schemas-microsoft-com:office:office" xmlns:oel="http://schemas.microsoft.com/office/2019/extlst" xmlns:r="http://schemas.openxmlformats.org/officeDocument/2006/relationships" xmlns:m="http://schemas.openxmlformats.org/officeDocument/2006/math" xmlns:v="urn:schemas-microsoft-com:vml" xmlns:wp14="http://schemas.microsoft.com/office/word/2010/wordprocessingDrawing" xmlns:wp="http://schemas.openxmlformats.org/drawingml/2006/wordprocessingDrawing" xmlns:w10="urn:schemas-microsoft-com:office:word" xmlns:w="http://schemas.openxmlformats.org/wordprocessingml/2006/main" xmlns:w14="http://schemas.microsoft.com/office/word/2010/wordml" xmlns:w15="http://schemas.microsoft.com/office/word/2012/wordml" xmlns:w16cex="http://schemas.microsoft.com/office/word/2018/wordml/cex" xmlns:w16cid="http://schemas.microsoft.com/office/word/2016/wordml/cid" xmlns:w16="http://schemas.microsoft.com/office/word/2018/wordml" xmlns:w16du="http://schemas.microsoft.com/office/word/2023/wordml/word16du" xmlns:w16sdtdh="http://schemas.microsoft.com/office/word/2020/wordml/sdtdatahash" xmlns:w16se="http://schemas.microsoft.com/office/word/2015/wordml/symex" xmlns:wpg="http://schemas.microsoft.com/office/word/2010/wordprocessingGroup" xmlns:wpi="http://schemas.microsoft.com/office/word/2010/wordprocessingInk" xmlns:wne="http://schemas.microsoft.com/office/word/2006/wordml" xmlns:wps="http://schemas.microsoft.com/office/word/2010/wordprocessingShape" mc:Ignorable="w14 w15 w16se w16cid w16 w16cex w16sdtdh w16du wp14">
+<w:document xmlns:wpc="http://schemas.microsoft.com/office/word/2010/wordprocessingCanvas" xmlns:cx="http://schemas.microsoft.com/office/drawing/2014/chartex" xmlns:cx1="http://schemas.microsoft.com/office/drawing/2015/9/8/chartex" xmlns:cx2="http://schemas.microsoft.com/office/drawing/2015/10/21/chartex" xmlns:cx3="http://schemas.microsoft.com/office/drawing/2016/5/9/chartex" xmlns:cx4="http://schemas.microsoft.com/office/drawing/2016/5/10/chartex" xmlns:cx5="http://schemas.microsoft.com/office/drawing/2016/5/11/chartex" xmlns:cx6="http://schemas.microsoft.com/office/drawing/2016/5/12/chartex" xmlns:cx7="http://schemas.microsoft.com/office/drawing/2016/5/13/chartex" xmlns:cx8="http://schemas.microsoft.com/office/drawing/2016/5/14/chartex" xmlns:mc="http://schemas.openxmlformats.org/markup-compatibility/2006" xmlns:aink="http://schemas.microsoft.com/office/drawing/2016/ink" xmlns:am3d="http://schemas.microsoft.com/office/drawing/2017/model3d" xmlns:o="urn:schemas-microsoft-com:office:office" xmlns:r="http://schemas.openxmlformats.org/officeDocument/2006/relationships" xmlns:m="http://schemas.openxmlformats.org/officeDocument/2006/math" xmlns:v="urn:schemas-microsoft-com:vml" xmlns:wp14="http://schemas.microsoft.com/office/word/2010/wordprocessingDrawing" xmlns:wp="http://schemas.openxmlformats.org/drawingml/2006/wordprocessingDrawing" xmlns:w10="urn:schemas-microsoft-com:office:word" xmlns:w="http://schemas.openxmlformats.org/wordprocessingml/2006/main" xmlns:w14="http://schemas.microsoft.com/office/word/2010/wordml" xmlns:w15="http://schemas.microsoft.com/office/word/2012/wordml" xmlns:w16cid="http://schemas.microsoft.com/office/word/2016/wordml/cid" xmlns:w16se="http://schemas.microsoft.com/office/word/2015/wordml/symex" xmlns:wpg="http://schemas.microsoft.com/office/word/2010/wordprocessingGroup" xmlns:wpi="http://schemas.microsoft.com/office/word/2010/wordprocessingInk" xmlns:wne="http://schemas.microsoft.com/office/word/2006/wordml" xmlns:wps="http://schemas.microsoft.com/office/word/2010/wordprocessingShape" mc:Ignorable="w14 w15 w16se w16cid wp14">
   <w:body>
     <w:p>
       <w:pPr>
@@ -81,7 +81,7 @@
               </wp:anchor>
             </w:drawing>
           </mc:Choice>
-          <mc:Fallback>
+          <mc:Fallback xmlns:w16sdtdh="http://schemas.microsoft.com/office/word/2020/wordml/sdtdatahash" xmlns:w16du="http://schemas.microsoft.com/office/word/2023/wordml/word16du" xmlns:w16="http://schemas.microsoft.com/office/word/2018/wordml" xmlns:w16cex="http://schemas.microsoft.com/office/word/2018/wordml/cex" xmlns:oel="http://schemas.microsoft.com/office/2019/extlst">
             <w:pict>
               <v:rect w14:anchorId="4BBA5C86" id="Rectangle 1" o:spid="_x0000_s1026" style="position:absolute;margin-left:0;margin-top:1in;width:522pt;height:9pt;z-index:251659264;visibility:visible;mso-wrap-style:square;mso-width-percent:0;mso-height-percent:0;mso-wrap-distance-left:9pt;mso-wrap-distance-top:0;mso-wrap-distance-right:9pt;mso-wrap-distance-bottom:0;mso-position-horizontal:absolute;mso-position-horizontal-relative:text;mso-position-vertical:absolute;mso-position-vertical-relative:text;mso-width-percent:0;mso-height-percent:0;mso-width-relative:margin;mso-height-relative:margin;v-text-anchor:middle" o:gfxdata="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" fillcolor="#c00000 [3204]" stroked="f" strokeweight="1pt">
                 <w10:wrap type="topAndBottom"/>
@@ -104,6 +104,7 @@
           <w:dataBinding w:prefixMappings="xmlns:ns0='http://purl.org/dc/elements/1.1/' xmlns:ns1='http://schemas.openxmlformats.org/package/2006/metadata/core-properties' " w:xpath="/ns1:coreProperties[1]/ns0:title[1]" w:storeItemID="{6C3C8BC8-F283-45AE-878A-BAB7291924A1}"/>
           <w:text/>
         </w:sdtPr>
+        <w:sdtEndPr/>
         <w:sdtContent>
           <w:r>
             <w:rPr>
@@ -135,6 +136,11 @@
           <w:dataBinding w:prefixMappings="xmlns:ns0='http://purl.org/dc/elements/1.1/' xmlns:ns1='http://schemas.openxmlformats.org/package/2006/metadata/core-properties' " w:xpath="/ns1:coreProperties[1]/ns0:subject[1]" w:storeItemID="{6C3C8BC8-F283-45AE-878A-BAB7291924A1}"/>
           <w:text/>
         </w:sdtPr>
+        <w:sdtEndPr>
+          <w:rPr>
+            <w:rStyle w:val="SubtitleChar"/>
+          </w:rPr>
+        </w:sdtEndPr>
         <w:sdtContent>
           <w:r>
             <w:rPr>
@@ -209,21 +215,11 @@
                               <w:pStyle w:val="Language"/>
                               <w:jc w:val="center"/>
                             </w:pPr>
-                            <w:r>
-                              <w:fldChar w:fldCharType="begin"/>
-                            </w:r>
-                            <w:r>
-                              <w:instrText xml:space="preserve"> DOCPROPERTY  Language  \* MERGEFORMAT </w:instrText>
-                            </w:r>
-                            <w:r>
-                              <w:fldChar w:fldCharType="separate"/>
-                            </w:r>
-                            <w:r>
-                              <w:t>EN</w:t>
-                            </w:r>
-                            <w:r>
-                              <w:fldChar w:fldCharType="end"/>
-                            </w:r>
+                            <w:fldSimple w:instr=" DOCPROPERTY  Language  \* MERGEFORMAT ">
+                              <w:r>
+                                <w:t>EN</w:t>
+                              </w:r>
+                            </w:fldSimple>
                           </w:p>
                         </w:txbxContent>
                       </wps:txbx>
@@ -247,7 +243,7 @@
           </mc:Choice>
           <mc:Fallback>
             <w:pict>
-              <v:rect w14:anchorId="3BD25C89" id="Rectangle 2" o:spid="_x0000_s1026" style="position:absolute;left:0;text-align:left;margin-left:0;margin-top:5.7pt;width:54pt;height:36pt;z-index:251660288;visibility:visible;mso-wrap-style:square;mso-width-percent:0;mso-height-percent:0;mso-wrap-distance-left:9pt;mso-wrap-distance-top:0;mso-wrap-distance-right:9pt;mso-wrap-distance-bottom:0;mso-position-horizontal:absolute;mso-position-horizontal-relative:text;mso-position-vertical:absolute;mso-position-vertical-relative:text;mso-width-percent:0;mso-height-percent:0;mso-width-relative:margin;mso-height-relative:margin;v-text-anchor:middle" o:gfxdata="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" fillcolor="#c00000 [3204]" stroked="f" strokeweight="1pt">
+              <v:rect w14:anchorId="3BD25C89" id="Rectangle 2" o:spid="_x0000_s1026" style="position:absolute;left:0;text-align:left;margin-left:0;margin-top:5.7pt;width:54pt;height:36pt;z-index:251660288;visibility:visible;mso-wrap-style:square;mso-width-percent:0;mso-height-percent:0;mso-wrap-distance-left:9pt;mso-wrap-distance-top:0;mso-wrap-distance-right:9pt;mso-wrap-distance-bottom:0;mso-position-horizontal:absolute;mso-position-horizontal-relative:text;mso-position-vertical:absolute;mso-position-vertical-relative:text;mso-width-percent:0;mso-height-percent:0;mso-width-relative:margin;mso-height-relative:margin;v-text-anchor:middle" o:gfxdata="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" fillcolor="#c00000 [3204]" stroked="f" strokeweight="1pt">
                 <v:textbox>
                   <w:txbxContent>
                     <w:p>
@@ -255,21 +251,11 @@
                         <w:pStyle w:val="Language"/>
                         <w:jc w:val="center"/>
                       </w:pPr>
-                      <w:r>
-                        <w:fldChar w:fldCharType="begin"/>
-                      </w:r>
-                      <w:r>
-                        <w:instrText xml:space="preserve"> DOCPROPERTY  Language  \* MERGEFORMAT </w:instrText>
-                      </w:r>
-                      <w:r>
-                        <w:fldChar w:fldCharType="separate"/>
-                      </w:r>
-                      <w:r>
-                        <w:t>EN</w:t>
-                      </w:r>
-                      <w:r>
-                        <w:fldChar w:fldCharType="end"/>
-                      </w:r>
+                      <w:fldSimple w:instr=" DOCPROPERTY  Language  \* MERGEFORMAT ">
+                        <w:r>
+                          <w:t>EN</w:t>
+                        </w:r>
+                      </w:fldSimple>
                     </w:p>
                   </w:txbxContent>
                 </v:textbox>
@@ -278,11 +264,21 @@
           </mc:Fallback>
         </mc:AlternateContent>
       </w:r>
-      <w:fldSimple w:instr=" DOCPROPERTY  DocTitle  \* MERGEFORMAT ">
-        <w:r>
-          <w:t>Quick Start Guide</w:t>
-        </w:r>
-      </w:fldSimple>
+      <w:r>
+        <w:fldChar w:fldCharType="begin"/>
+      </w:r>
+      <w:r>
+        <w:instrText xml:space="preserve"> DOCPROPERTY  DocTitle  \* MERGEFORMAT </w:instrText>
+      </w:r>
+      <w:r>
+        <w:fldChar w:fldCharType="separate"/>
+      </w:r>
+      <w:r>
+        <w:t>Quick Start Guide</w:t>
+      </w:r>
+      <w:r>
+        <w:fldChar w:fldCharType="end"/>
+      </w:r>
     </w:p>
     <w:p>
       <w:pPr>
@@ -497,11 +493,6 @@
     </w:p>
     <w:p>
       <w:pPr>
-        <w:pStyle w:val="ListParagraph"/>
-        <w:numPr>
-          <w:ilvl w:val="0"/>
-          <w:numId w:val="3"/>
-        </w:numPr>
         <w:rPr>
           <w:lang w:val="en-GB"/>
         </w:rPr>
@@ -522,11 +513,6 @@
     </w:p>
     <w:p>
       <w:pPr>
-        <w:pStyle w:val="ListParagraph"/>
-        <w:numPr>
-          <w:ilvl w:val="0"/>
-          <w:numId w:val="3"/>
-        </w:numPr>
         <w:rPr>
           <w:lang w:val="en-GB"/>
         </w:rPr>
@@ -543,7 +529,6 @@
           <w:rStyle w:val="Strong"/>
           <w:b w:val="0"/>
           <w:bCs w:val="0"/>
-          <w:sz w:val="24"/>
           <w:szCs w:val="24"/>
           <w:lang w:val="en-GB"/>
         </w:rPr>
@@ -567,30 +552,11 @@
         <w:rPr>
           <w:lang w:val="en-GB"/>
         </w:rPr>
-        <w:t xml:space="preserve"> when the trigger is completely released. </w:t>
-      </w:r>
-      <w:proofErr w:type="gramStart"/>
-      <w:r>
-        <w:rPr>
-          <w:lang w:val="en-GB"/>
-        </w:rPr>
-        <w:t>In order to</w:t>
-      </w:r>
-      <w:proofErr w:type="gramEnd"/>
-      <w:r>
-        <w:rPr>
-          <w:lang w:val="en-GB"/>
-        </w:rPr>
-        <w:t xml:space="preserve"> perform the brake, the motor is shorted with a PWM whose duty cycle is equal to the value of BRAKE. BRAKE measurement unit is percent [%] and ranges from 0% to 100% (100% means max brake is applied).</w:t>
+        <w:t xml:space="preserve"> when the trigger is completely released. In order to perform the brake, the motor is shorted with a PWM whose duty cycle is equal to the value of BRAKE. BRAKE measurement unit is percent [%] and ranges from 0% to 100% (100% means max brake is applied).</w:t>
       </w:r>
     </w:p>
     <w:p>
       <w:pPr>
-        <w:pStyle w:val="ListParagraph"/>
-        <w:numPr>
-          <w:ilvl w:val="0"/>
-          <w:numId w:val="3"/>
-        </w:numPr>
         <w:rPr>
           <w:lang w:val="en-GB"/>
         </w:rPr>
@@ -600,186 +566,80 @@
           <w:rStyle w:val="Strong"/>
           <w:lang w:val="en-GB"/>
         </w:rPr>
-        <w:t xml:space="preserve">ANTIS – </w:t>
-      </w:r>
-      <w:proofErr w:type="spellStart"/>
+        <w:t>ANTIS – Anti</w:t>
+      </w:r>
       <w:r>
         <w:rPr>
           <w:rStyle w:val="Strong"/>
           <w:lang w:val="en-GB"/>
         </w:rPr>
-        <w:t>Antispin</w:t>
-      </w:r>
-      <w:proofErr w:type="spellEnd"/>
+        <w:t>-s</w:t>
+      </w:r>
       <w:r>
         <w:rPr>
           <w:rStyle w:val="Strong"/>
           <w:lang w:val="en-GB"/>
         </w:rPr>
-        <w:t>:</w:t>
-      </w:r>
-      <w:r>
-        <w:rPr>
-          <w:lang w:val="en-GB"/>
-        </w:rPr>
-        <w:t xml:space="preserve"> </w:t>
-      </w:r>
-      <w:proofErr w:type="spellStart"/>
-      <w:r>
-        <w:rPr>
-          <w:lang w:val="en-GB"/>
-        </w:rPr>
-        <w:t>Antispin</w:t>
-      </w:r>
-      <w:proofErr w:type="spellEnd"/>
-      <w:r>
-        <w:rPr>
-          <w:lang w:val="en-GB"/>
-        </w:rPr>
-        <w:t xml:space="preserve"> (traction control) is used to provide a smooth power ramp to the motor, even if the trigger is pressed abruptly. ANTIS is expressed in milliseconds</w:t>
-      </w:r>
-      <w:r>
-        <w:rPr>
-          <w:lang w:val="en-GB"/>
-        </w:rPr>
-        <w:t xml:space="preserve"> [</w:t>
-      </w:r>
-      <w:proofErr w:type="spellStart"/>
-      <w:r>
-        <w:rPr>
-          <w:lang w:val="en-GB"/>
-        </w:rPr>
-        <w:t>ms</w:t>
-      </w:r>
-      <w:proofErr w:type="spellEnd"/>
-      <w:r>
-        <w:rPr>
-          <w:lang w:val="en-GB"/>
-        </w:rPr>
-        <w:t xml:space="preserve">]. </w:t>
-      </w:r>
-      <w:r>
-        <w:rPr>
-          <w:lang w:val="en-GB"/>
-        </w:rPr>
-        <w:t>It indicates how much time it takes for the motor to reach 100% power</w:t>
-      </w:r>
-      <w:r>
-        <w:rPr>
-          <w:lang w:val="en-GB"/>
-        </w:rPr>
-        <w:t xml:space="preserve"> with the trigger fully pressed</w:t>
-      </w:r>
-      <w:r>
-        <w:rPr>
-          <w:lang w:val="en-GB"/>
-        </w:rPr>
-        <w:t xml:space="preserve">. If </w:t>
-      </w:r>
-      <w:proofErr w:type="gramStart"/>
-      <w:r>
-        <w:rPr>
-          <w:lang w:val="en-GB"/>
-        </w:rPr>
-        <w:t xml:space="preserve">ANTIS </w:t>
-      </w:r>
-      <w:r>
-        <w:rPr>
-          <w:lang w:val="en-GB"/>
-        </w:rPr>
-        <w:t xml:space="preserve"> is</w:t>
-      </w:r>
-      <w:proofErr w:type="gramEnd"/>
-      <w:r>
-        <w:rPr>
-          <w:lang w:val="en-GB"/>
-        </w:rPr>
-        <w:t xml:space="preserve"> set to 150 </w:t>
-      </w:r>
-      <w:proofErr w:type="spellStart"/>
-      <w:r>
-        <w:rPr>
-          <w:lang w:val="en-GB"/>
-        </w:rPr>
-        <w:t>ms</w:t>
-      </w:r>
-      <w:proofErr w:type="spellEnd"/>
-      <w:r>
-        <w:rPr>
-          <w:lang w:val="en-GB"/>
-        </w:rPr>
-        <w:t xml:space="preserve"> and the trigger is pressed instantaneously, then the motor will receive a power ramp that will take 150ms to reach the max power. The higher the number the softer is the power ramp applied.</w:t>
-      </w:r>
-      <w:r>
-        <w:rPr>
-          <w:lang w:val="en-GB"/>
-        </w:rPr>
-        <w:t xml:space="preserve"> ANTIS possible value ranges from 0 </w:t>
-      </w:r>
-      <w:proofErr w:type="spellStart"/>
-      <w:r>
-        <w:rPr>
-          <w:lang w:val="en-GB"/>
-        </w:rPr>
-        <w:t>ms</w:t>
-      </w:r>
-      <w:proofErr w:type="spellEnd"/>
-      <w:r>
-        <w:rPr>
-          <w:lang w:val="en-GB"/>
-        </w:rPr>
-        <w:t xml:space="preserve"> to 250 </w:t>
-      </w:r>
-      <w:proofErr w:type="spellStart"/>
-      <w:r>
-        <w:rPr>
-          <w:lang w:val="en-GB"/>
-        </w:rPr>
-        <w:t>ms</w:t>
-      </w:r>
-      <w:proofErr w:type="spellEnd"/>
-      <w:r>
-        <w:rPr>
-          <w:lang w:val="en-GB"/>
-        </w:rPr>
-        <w:t xml:space="preserve">. Typical ANTIS value: 130 </w:t>
-      </w:r>
-      <w:proofErr w:type="spellStart"/>
-      <w:r>
-        <w:rPr>
-          <w:lang w:val="en-GB"/>
-        </w:rPr>
-        <w:t>ms</w:t>
-      </w:r>
-      <w:proofErr w:type="spellEnd"/>
-      <w:r>
-        <w:rPr>
-          <w:lang w:val="en-GB"/>
-        </w:rPr>
-        <w:t xml:space="preserve"> for 1/32 cars; 0 </w:t>
-      </w:r>
-      <w:proofErr w:type="spellStart"/>
-      <w:r>
-        <w:rPr>
-          <w:lang w:val="en-GB"/>
-        </w:rPr>
-        <w:t>ms</w:t>
-      </w:r>
-      <w:proofErr w:type="spellEnd"/>
-      <w:r>
-        <w:rPr>
-          <w:lang w:val="en-GB"/>
-        </w:rPr>
-        <w:t xml:space="preserve"> for 1/24 cars</w:t>
+        <w:t>pin:</w:t>
+      </w:r>
+      <w:r>
+        <w:rPr>
+          <w:lang w:val="en-GB"/>
+        </w:rPr>
+        <w:t xml:space="preserve"> Anti</w:t>
+      </w:r>
+      <w:r>
+        <w:rPr>
+          <w:lang w:val="en-GB"/>
+        </w:rPr>
+        <w:t>-s</w:t>
+      </w:r>
+      <w:r>
+        <w:rPr>
+          <w:lang w:val="en-GB"/>
+        </w:rPr>
+        <w:t>pin (traction control) is used to provide a smooth power ramp to the motor, even if the trigger is pressed abruptly. ANTIS is expressed in milliseconds</w:t>
+      </w:r>
+      <w:r>
+        <w:rPr>
+          <w:lang w:val="en-GB"/>
+        </w:rPr>
+        <w:t xml:space="preserve"> [ms]. It indicates how much time it takes for the motor to reach 100% power with the trigger fully pressed. If </w:t>
+      </w:r>
+      <w:r>
+        <w:rPr>
+          <w:lang w:val="en-GB"/>
+        </w:rPr>
+        <w:t>ANTIS is</w:t>
+      </w:r>
+      <w:r>
+        <w:rPr>
+          <w:lang w:val="en-GB"/>
+        </w:rPr>
+        <w:t xml:space="preserve"> set to 150 ms and the trigger is pressed instantaneously, then the motor will receive a power ramp that will take 150ms to reach the max power. The higher the number the softer is the power ramp applied. ANTIS possible value ranges from 0 ms to 250 ms</w:t>
+      </w:r>
+      <w:r>
+        <w:rPr>
+          <w:lang w:val="en-GB"/>
+        </w:rPr>
+        <w:t>.</w:t>
       </w:r>
     </w:p>
     <w:p>
       <w:pPr>
-        <w:pStyle w:val="ListParagraph"/>
-        <w:numPr>
-          <w:ilvl w:val="0"/>
-          <w:numId w:val="3"/>
-        </w:numPr>
+        <w:rPr>
+          <w:lang w:val="en-GB"/>
+        </w:rPr>
+      </w:pPr>
+      <w:r>
+        <w:rPr>
+          <w:lang w:val="en-GB"/>
+        </w:rPr>
+        <w:t>Typical ANTIS value: 130 ms for 1/32 cars; 0 ms for 1/24 cars</w:t>
+      </w:r>
+    </w:p>
+    <w:p>
+      <w:pPr>
         <w:rPr>
           <w:lang w:val="en-GB"/>
         </w:rPr>
@@ -808,17 +668,21 @@
         <w:rPr>
           <w:lang w:val="en-GB"/>
         </w:rPr>
-        <w:t xml:space="preserve"> the CURVE parameter allows to customize the mapping of the trigger position to the motor power output. A default value of 50% corresponds to a linear curve. If CURVE is &lt;50% the response of the trigger will be </w:t>
-      </w:r>
-      <w:proofErr w:type="gramStart"/>
+        <w:t xml:space="preserve"> the CURVE parameter allows to customize the mapping of the trigger position to the motor power output. A default value of 50% corresponds to a </w:t>
+      </w:r>
       <w:r>
         <w:rPr>
           <w:lang w:val="en-GB"/>
         </w:rPr>
         <w:lastRenderedPageBreak/>
-        <w:t>more soft</w:t>
-      </w:r>
-      <w:proofErr w:type="gramEnd"/>
+        <w:t xml:space="preserve">linear curve. If CURVE is &lt;50% the response of the trigger will be </w:t>
+      </w:r>
+      <w:r>
+        <w:rPr>
+          <w:lang w:val="en-GB"/>
+        </w:rPr>
+        <w:t>softer</w:t>
+      </w:r>
       <w:r>
         <w:rPr>
           <w:lang w:val="en-GB"/>
@@ -879,34 +743,16 @@
                             <w:r>
                               <w:t xml:space="preserve">Figure </w:t>
                             </w:r>
+                            <w:fldSimple w:instr=" SEQ Figure \* ARABIC ">
+                              <w:r>
+                                <w:rPr>
+                                  <w:noProof/>
+                                </w:rPr>
+                                <w:t>1</w:t>
+                              </w:r>
+                            </w:fldSimple>
                             <w:r>
-                              <w:fldChar w:fldCharType="begin"/>
-                            </w:r>
-                            <w:r>
-                              <w:instrText xml:space="preserve"> SEQ Figure \* ARABIC </w:instrText>
-                            </w:r>
-                            <w:r>
-                              <w:fldChar w:fldCharType="separate"/>
-                            </w:r>
-                            <w:r>
-                              <w:rPr>
-                                <w:noProof/>
-                              </w:rPr>
-                              <w:t>1</w:t>
-                            </w:r>
-                            <w:r>
-                              <w:fldChar w:fldCharType="end"/>
-                            </w:r>
-                            <w:r>
-                              <w:t xml:space="preserve"> CURVE setting </w:t>
-                            </w:r>
-                            <w:proofErr w:type="spellStart"/>
-                            <w:r>
-                              <w:t>examples</w:t>
-                            </w:r>
-                            <w:proofErr w:type="spellEnd"/>
-                            <w:r>
-                              <w:t>.</w:t>
+                              <w:t xml:space="preserve"> CURVE setting examples.</w:t>
                             </w:r>
                           </w:p>
                         </w:txbxContent>
@@ -929,7 +775,7 @@
                 <v:stroke joinstyle="miter"/>
                 <v:path gradientshapeok="t" o:connecttype="rect"/>
               </v:shapetype>
-              <v:shape id="Text Box 1" o:spid="_x0000_s1027" type="#_x0000_t202" style="position:absolute;left:0;text-align:left;margin-left:8.05pt;margin-top:134.2pt;width:507.15pt;height:.05pt;z-index:251663360;visibility:visible;mso-wrap-style:square;mso-wrap-distance-left:9pt;mso-wrap-distance-top:0;mso-wrap-distance-right:9pt;mso-wrap-distance-bottom:0;mso-position-horizontal:absolute;mso-position-horizontal-relative:text;mso-position-vertical:absolute;mso-position-vertical-relative:text;v-text-anchor:top" o:gfxdata="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" stroked="f">
+              <v:shape id="Text Box 1" o:spid="_x0000_s1027" type="#_x0000_t202" style="position:absolute;margin-left:8.05pt;margin-top:134.2pt;width:507.15pt;height:.05pt;z-index:251663360;visibility:visible;mso-wrap-style:square;mso-wrap-distance-left:9pt;mso-wrap-distance-top:0;mso-wrap-distance-right:9pt;mso-wrap-distance-bottom:0;mso-position-horizontal:absolute;mso-position-horizontal-relative:text;mso-position-vertical:absolute;mso-position-vertical-relative:text;v-text-anchor:top" o:gfxdata="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" stroked="f">
                 <v:textbox style="mso-fit-shape-to-text:t" inset="0,0,0,0">
                   <w:txbxContent>
                     <w:p>
@@ -945,34 +791,16 @@
                       <w:r>
                         <w:t xml:space="preserve">Figure </w:t>
                       </w:r>
+                      <w:fldSimple w:instr=" SEQ Figure \* ARABIC ">
+                        <w:r>
+                          <w:rPr>
+                            <w:noProof/>
+                          </w:rPr>
+                          <w:t>1</w:t>
+                        </w:r>
+                      </w:fldSimple>
                       <w:r>
-                        <w:fldChar w:fldCharType="begin"/>
-                      </w:r>
-                      <w:r>
-                        <w:instrText xml:space="preserve"> SEQ Figure \* ARABIC </w:instrText>
-                      </w:r>
-                      <w:r>
-                        <w:fldChar w:fldCharType="separate"/>
-                      </w:r>
-                      <w:r>
-                        <w:rPr>
-                          <w:noProof/>
-                        </w:rPr>
-                        <w:t>1</w:t>
-                      </w:r>
-                      <w:r>
-                        <w:fldChar w:fldCharType="end"/>
-                      </w:r>
-                      <w:r>
-                        <w:t xml:space="preserve"> CURVE setting </w:t>
-                      </w:r>
-                      <w:proofErr w:type="spellStart"/>
-                      <w:r>
-                        <w:t>examples</w:t>
-                      </w:r>
-                      <w:proofErr w:type="spellEnd"/>
-                      <w:r>
-                        <w:t>.</w:t>
+                        <w:t xml:space="preserve"> CURVE setting examples.</w:t>
                       </w:r>
                     </w:p>
                   </w:txbxContent>
@@ -1048,13 +876,7 @@
         <w:rPr>
           <w:lang w:val="en-GB"/>
         </w:rPr>
-        <w:t>CURVE is &gt;50%</w:t>
-      </w:r>
-      <w:r>
-        <w:rPr>
-          <w:lang w:val="en-GB"/>
-        </w:rPr>
-        <w:t>.</w:t>
+        <w:t>CURVE is &gt;50%.</w:t>
       </w:r>
       <w:r>
         <w:rPr>
@@ -1066,11 +888,11 @@
     <w:p>
       <w:pPr>
         <w:pStyle w:val="ListParagraph"/>
+        <w:ind w:left="360"/>
         <w:rPr>
           <w:rStyle w:val="Strong"/>
           <w:b w:val="0"/>
           <w:bCs w:val="0"/>
-          <w:sz w:val="24"/>
           <w:szCs w:val="24"/>
           <w:lang w:val="en-GB"/>
         </w:rPr>
@@ -1078,11 +900,6 @@
     </w:p>
     <w:p>
       <w:pPr>
-        <w:pStyle w:val="ListParagraph"/>
-        <w:numPr>
-          <w:ilvl w:val="0"/>
-          <w:numId w:val="3"/>
-        </w:numPr>
         <w:rPr>
           <w:lang w:val="en-GB"/>
         </w:rPr>
@@ -1105,27 +922,27 @@
           <w:rStyle w:val="Strong"/>
           <w:lang w:val="en-GB"/>
         </w:rPr>
-        <w:t xml:space="preserve">Drag </w:t>
-      </w:r>
-      <w:proofErr w:type="gramStart"/>
-      <w:r>
-        <w:rPr>
-          <w:rStyle w:val="Strong"/>
-          <w:lang w:val="en-GB"/>
-        </w:rPr>
-        <w:t>Brake:</w:t>
-      </w:r>
-      <w:proofErr w:type="gramEnd"/>
-      <w:r>
-        <w:rPr>
-          <w:lang w:val="en-GB"/>
-        </w:rPr>
-        <w:t xml:space="preserve"> applies some drag (soft brake) when the trigger is being released. The drag is applied only during the release movement of the trigger, so it’s very brief. DRAGB measurement unit is percent [%] and its value indicate the percentage of the trigger currently not being pushed to the motor that is converted to brake during the trigger release. Ranges from 0% to 100%.</w:t>
+        <w:t>Drag Brake:</w:t>
+      </w:r>
+      <w:r>
+        <w:rPr>
+          <w:lang w:val="en-GB"/>
+        </w:rPr>
+        <w:t xml:space="preserve"> applies some drag (soft brake) when the trigger is being releas</w:t>
+      </w:r>
+      <w:bookmarkStart w:id="0" w:name="_GoBack"/>
+      <w:bookmarkEnd w:id="0"/>
+      <w:r>
+        <w:rPr>
+          <w:lang w:val="en-GB"/>
+        </w:rPr>
+        <w:t>ed. The drag is applied only during the release movement of the trigger, so it’s very brief. DRAGB measurement unit is percent [%] and its value indicate the percentage of the trigger currently not being pushed to the motor that is converted to brake during the trigger release. Ranges from 0% to 100%.</w:t>
       </w:r>
     </w:p>
     <w:p>
       <w:pPr>
         <w:pStyle w:val="ListParagraph"/>
+        <w:ind w:left="360"/>
         <w:rPr>
           <w:lang w:val="en-GB"/>
         </w:rPr>
@@ -1133,11 +950,6 @@
     </w:p>
     <w:p>
       <w:pPr>
-        <w:pStyle w:val="ListParagraph"/>
-        <w:numPr>
-          <w:ilvl w:val="0"/>
-          <w:numId w:val="3"/>
-        </w:numPr>
         <w:rPr>
           <w:lang w:val="en-GB"/>
         </w:rPr>
@@ -1174,40 +986,20 @@
         <w:pStyle w:val="Caption"/>
         <w:keepNext/>
       </w:pPr>
-      <w:proofErr w:type="spellStart"/>
-      <w:r>
-        <w:t>Table</w:t>
-      </w:r>
-      <w:proofErr w:type="spellEnd"/>
-      <w:r>
-        <w:t xml:space="preserve"> </w:t>
-      </w:r>
-      <w:r>
-        <w:fldChar w:fldCharType="begin"/>
-      </w:r>
-      <w:r>
-        <w:instrText xml:space="preserve"> SEQ Table \* ARABIC </w:instrText>
-      </w:r>
-      <w:r>
-        <w:fldChar w:fldCharType="separate"/>
-      </w:r>
-      <w:r>
-        <w:rPr>
-          <w:noProof/>
-        </w:rPr>
-        <w:t>1</w:t>
-      </w:r>
-      <w:r>
-        <w:fldChar w:fldCharType="end"/>
-      </w:r>
-      <w:r>
-        <w:t xml:space="preserve"> Settings </w:t>
-      </w:r>
-      <w:proofErr w:type="spellStart"/>
-      <w:r>
-        <w:t>overview</w:t>
-      </w:r>
-      <w:proofErr w:type="spellEnd"/>
+      <w:r>
+        <w:t xml:space="preserve">Table </w:t>
+      </w:r>
+      <w:fldSimple w:instr=" SEQ Table \* ARABIC ">
+        <w:r>
+          <w:rPr>
+            <w:noProof/>
+          </w:rPr>
+          <w:t>1</w:t>
+        </w:r>
+      </w:fldSimple>
+      <w:r>
+        <w:t xml:space="preserve"> Settings overview</w:t>
+      </w:r>
     </w:p>
     <w:tbl>
       <w:tblPr>
@@ -1237,7 +1029,6 @@
                 <w:rStyle w:val="Strong"/>
                 <w:b/>
                 <w:bCs w:val="0"/>
-                <w:sz w:val="24"/>
                 <w:szCs w:val="24"/>
               </w:rPr>
             </w:pPr>
@@ -1245,7 +1036,6 @@
               <w:rPr>
                 <w:rStyle w:val="Strong"/>
                 <w:b/>
-                <w:sz w:val="24"/>
                 <w:szCs w:val="24"/>
               </w:rPr>
               <w:t>Setting</w:t>
@@ -1263,62 +1053,36 @@
                 <w:rStyle w:val="Strong"/>
                 <w:b/>
                 <w:bCs w:val="0"/>
-                <w:sz w:val="24"/>
                 <w:szCs w:val="24"/>
               </w:rPr>
             </w:pPr>
-            <w:proofErr w:type="spellStart"/>
             <w:r>
               <w:rPr>
                 <w:rStyle w:val="Strong"/>
                 <w:b/>
-                <w:sz w:val="24"/>
                 <w:szCs w:val="24"/>
               </w:rPr>
-              <w:t>Recommended</w:t>
-            </w:r>
-            <w:proofErr w:type="spellEnd"/>
+              <w:t>Recommended value</w:t>
+            </w:r>
+          </w:p>
+        </w:tc>
+        <w:tc>
+          <w:tcPr>
+            <w:tcW w:w="4536" w:type="dxa"/>
+            <w:gridSpan w:val="2"/>
+          </w:tcPr>
+          <w:p>
+            <w:pPr>
+              <w:jc w:val="center"/>
+              <w:rPr>
+                <w:rStyle w:val="Strong"/>
+                <w:szCs w:val="24"/>
+              </w:rPr>
+            </w:pPr>
             <w:r>
               <w:rPr>
                 <w:rStyle w:val="Strong"/>
                 <w:b/>
-                <w:sz w:val="24"/>
-                <w:szCs w:val="24"/>
-              </w:rPr>
-              <w:t xml:space="preserve"> </w:t>
-            </w:r>
-            <w:proofErr w:type="spellStart"/>
-            <w:r>
-              <w:rPr>
-                <w:rStyle w:val="Strong"/>
-                <w:b/>
-                <w:sz w:val="24"/>
-                <w:szCs w:val="24"/>
-              </w:rPr>
-              <w:t>value</w:t>
-            </w:r>
-            <w:proofErr w:type="spellEnd"/>
-          </w:p>
-        </w:tc>
-        <w:tc>
-          <w:tcPr>
-            <w:tcW w:w="4536" w:type="dxa"/>
-            <w:gridSpan w:val="2"/>
-          </w:tcPr>
-          <w:p>
-            <w:pPr>
-              <w:jc w:val="center"/>
-              <w:rPr>
-                <w:rStyle w:val="Strong"/>
-                <w:sz w:val="24"/>
-                <w:szCs w:val="24"/>
-              </w:rPr>
-            </w:pPr>
-            <w:r>
-              <w:rPr>
-                <w:rStyle w:val="Strong"/>
-                <w:b/>
-                <w:sz w:val="24"/>
                 <w:szCs w:val="24"/>
               </w:rPr>
               <w:t>Range</w:t>
@@ -1336,7 +1100,6 @@
                 <w:rStyle w:val="Strong"/>
                 <w:b/>
                 <w:bCs w:val="0"/>
-                <w:sz w:val="24"/>
                 <w:szCs w:val="24"/>
               </w:rPr>
             </w:pPr>
@@ -1344,7 +1107,6 @@
               <w:rPr>
                 <w:rStyle w:val="Strong"/>
                 <w:b/>
-                <w:sz w:val="24"/>
                 <w:szCs w:val="24"/>
               </w:rPr>
               <w:t>Unit</w:t>
@@ -1362,7 +1124,6 @@
             <w:pPr>
               <w:rPr>
                 <w:rStyle w:val="Strong"/>
-                <w:sz w:val="24"/>
                 <w:szCs w:val="24"/>
               </w:rPr>
             </w:pPr>
@@ -1377,7 +1138,6 @@
             <w:pPr>
               <w:rPr>
                 <w:rStyle w:val="Strong"/>
-                <w:sz w:val="24"/>
                 <w:szCs w:val="24"/>
               </w:rPr>
             </w:pPr>
@@ -1391,14 +1151,12 @@
             <w:pPr>
               <w:rPr>
                 <w:rStyle w:val="Strong"/>
-                <w:sz w:val="24"/>
                 <w:szCs w:val="24"/>
               </w:rPr>
             </w:pPr>
             <w:r>
               <w:rPr>
                 <w:rStyle w:val="Strong"/>
-                <w:sz w:val="24"/>
                 <w:szCs w:val="24"/>
               </w:rPr>
               <w:t>Min.</w:t>
@@ -1413,14 +1171,12 @@
             <w:pPr>
               <w:rPr>
                 <w:rStyle w:val="Strong"/>
-                <w:sz w:val="24"/>
                 <w:szCs w:val="24"/>
               </w:rPr>
             </w:pPr>
             <w:r>
               <w:rPr>
                 <w:rStyle w:val="Strong"/>
-                <w:sz w:val="24"/>
                 <w:szCs w:val="24"/>
               </w:rPr>
               <w:t>Max.</w:t>
@@ -1436,7 +1192,6 @@
             <w:pPr>
               <w:rPr>
                 <w:rStyle w:val="Strong"/>
-                <w:sz w:val="24"/>
                 <w:szCs w:val="24"/>
               </w:rPr>
             </w:pPr>
@@ -1723,14 +1478,12 @@
                 <w:lang w:val="en-GB"/>
               </w:rPr>
             </w:pPr>
-            <w:proofErr w:type="spellStart"/>
             <w:r>
               <w:rPr>
                 <w:lang w:val="en-GB"/>
               </w:rPr>
               <w:t>ms</w:t>
             </w:r>
-            <w:proofErr w:type="spellEnd"/>
           </w:p>
         </w:tc>
       </w:tr>
@@ -2022,7 +1775,13 @@
         <w:rPr>
           <w:lang w:val="en-GB"/>
         </w:rPr>
-        <w:t>Electrical Specification</w:t>
+        <w:t xml:space="preserve">Electrical </w:t>
+      </w:r>
+      <w:r>
+        <w:rPr>
+          <w:lang w:val="en-GB"/>
+        </w:rPr>
+        <w:t>Characteristics</w:t>
       </w:r>
     </w:p>
     <w:p>
@@ -2092,48 +1851,23 @@
         <w:pStyle w:val="Caption"/>
         <w:keepNext/>
       </w:pPr>
-      <w:proofErr w:type="spellStart"/>
-      <w:r>
-        <w:t>Table</w:t>
-      </w:r>
-      <w:proofErr w:type="spellEnd"/>
+      <w:r>
+        <w:t xml:space="preserve">Table </w:t>
+      </w:r>
+      <w:fldSimple w:instr=" SEQ Table \* ARABIC ">
+        <w:r>
+          <w:rPr>
+            <w:noProof/>
+          </w:rPr>
+          <w:t>2</w:t>
+        </w:r>
+      </w:fldSimple>
       <w:r>
         <w:t xml:space="preserve"> </w:t>
       </w:r>
       <w:r>
-        <w:fldChar w:fldCharType="begin"/>
-      </w:r>
-      <w:r>
-        <w:instrText xml:space="preserve"> SEQ Table \* ARABIC </w:instrText>
-      </w:r>
-      <w:r>
-        <w:fldChar w:fldCharType="separate"/>
-      </w:r>
-      <w:r>
-        <w:rPr>
-          <w:noProof/>
-        </w:rPr>
-        <w:t>2</w:t>
-      </w:r>
-      <w:r>
-        <w:fldChar w:fldCharType="end"/>
-      </w:r>
-      <w:r>
-        <w:t xml:space="preserve"> </w:t>
-      </w:r>
-      <w:proofErr w:type="spellStart"/>
-      <w:r>
-        <w:t>Electrical</w:t>
-      </w:r>
-      <w:proofErr w:type="spellEnd"/>
-      <w:r>
-        <w:t xml:space="preserve"> </w:t>
-      </w:r>
-      <w:proofErr w:type="spellStart"/>
-      <w:r>
-        <w:t>specifications</w:t>
-      </w:r>
-      <w:proofErr w:type="spellEnd"/>
+        <w:t>Recommended operating conditions</w:t>
+      </w:r>
     </w:p>
     <w:tbl>
       <w:tblPr>
@@ -2163,7 +1897,6 @@
               <w:rPr>
                 <w:rStyle w:val="Strong"/>
                 <w:bCs w:val="0"/>
-                <w:sz w:val="24"/>
                 <w:szCs w:val="24"/>
               </w:rPr>
             </w:pPr>
@@ -2171,7 +1904,6 @@
               <w:rPr>
                 <w:rStyle w:val="Strong"/>
                 <w:b/>
-                <w:sz w:val="24"/>
                 <w:szCs w:val="24"/>
               </w:rPr>
               <w:t>Setting</w:t>
@@ -2188,7 +1920,6 @@
               <w:rPr>
                 <w:rStyle w:val="Strong"/>
                 <w:bCs w:val="0"/>
-                <w:sz w:val="24"/>
                 <w:szCs w:val="24"/>
               </w:rPr>
             </w:pPr>
@@ -2196,7 +1927,6 @@
               <w:rPr>
                 <w:rStyle w:val="Strong"/>
                 <w:b/>
-                <w:sz w:val="24"/>
                 <w:szCs w:val="24"/>
               </w:rPr>
               <w:t>Symbol</w:t>
@@ -2213,7 +1943,6 @@
               <w:jc w:val="center"/>
               <w:rPr>
                 <w:rStyle w:val="Strong"/>
-                <w:sz w:val="24"/>
                 <w:szCs w:val="24"/>
               </w:rPr>
             </w:pPr>
@@ -2221,7 +1950,6 @@
               <w:rPr>
                 <w:rStyle w:val="Strong"/>
                 <w:b/>
-                <w:sz w:val="24"/>
                 <w:szCs w:val="24"/>
               </w:rPr>
               <w:t>Value</w:t>
@@ -2238,7 +1966,6 @@
               <w:rPr>
                 <w:rStyle w:val="Strong"/>
                 <w:bCs w:val="0"/>
-                <w:sz w:val="24"/>
                 <w:szCs w:val="24"/>
               </w:rPr>
             </w:pPr>
@@ -2246,7 +1973,6 @@
               <w:rPr>
                 <w:rStyle w:val="Strong"/>
                 <w:b/>
-                <w:sz w:val="24"/>
                 <w:szCs w:val="24"/>
               </w:rPr>
               <w:t>Unit</w:t>
@@ -2376,7 +2102,13 @@
               <w:rPr>
                 <w:lang w:val="en-GB"/>
               </w:rPr>
-              <w:t xml:space="preserve">Supply </w:t>
+              <w:t>Power supply</w:t>
+            </w:r>
+            <w:r>
+              <w:rPr>
+                <w:lang w:val="en-GB"/>
+              </w:rPr>
+              <w:t xml:space="preserve"> </w:t>
             </w:r>
             <w:r>
               <w:rPr>
@@ -2450,6 +2182,12 @@
                 <w:lang w:val="en-GB"/>
               </w:rPr>
             </w:pPr>
+            <w:r>
+              <w:rPr>
+                <w:lang w:val="en-GB"/>
+              </w:rPr>
+              <w:t>3.0</w:t>
+            </w:r>
           </w:p>
         </w:tc>
         <w:tc>
@@ -2462,6 +2200,12 @@
                 <w:lang w:val="en-GB"/>
               </w:rPr>
             </w:pPr>
+            <w:r>
+              <w:rPr>
+                <w:lang w:val="en-GB"/>
+              </w:rPr>
+              <w:t>3.3</w:t>
+            </w:r>
           </w:p>
         </w:tc>
         <w:tc>
@@ -2474,6 +2218,12 @@
                 <w:lang w:val="en-GB"/>
               </w:rPr>
             </w:pPr>
+            <w:r>
+              <w:rPr>
+                <w:lang w:val="en-GB"/>
+              </w:rPr>
+              <w:t>3.6</w:t>
+            </w:r>
           </w:p>
         </w:tc>
         <w:tc>
@@ -2510,7 +2260,7 @@
               <w:rPr>
                 <w:lang w:val="en-GB"/>
               </w:rPr>
-              <w:t>Input current</w:t>
+              <w:t>Current delivered by external power supply</w:t>
             </w:r>
           </w:p>
         </w:tc>
@@ -2572,6 +2322,12 @@
                 <w:lang w:val="en-GB"/>
               </w:rPr>
             </w:pPr>
+            <w:r>
+              <w:rPr>
+                <w:lang w:val="en-GB"/>
+              </w:rPr>
+              <w:t>500</w:t>
+            </w:r>
           </w:p>
         </w:tc>
         <w:tc>
@@ -2584,6 +2340,12 @@
                 <w:lang w:val="en-GB"/>
               </w:rPr>
             </w:pPr>
+            <w:r>
+              <w:rPr>
+                <w:lang w:val="en-GB"/>
+              </w:rPr>
+              <w:t>-</w:t>
+            </w:r>
           </w:p>
         </w:tc>
         <w:tc>
@@ -2596,6 +2358,12 @@
                 <w:lang w:val="en-GB"/>
               </w:rPr>
             </w:pPr>
+            <w:r>
+              <w:rPr>
+                <w:lang w:val="en-GB"/>
+              </w:rPr>
+              <w:t>-</w:t>
+            </w:r>
           </w:p>
         </w:tc>
         <w:tc>
@@ -2612,7 +2380,13 @@
               <w:rPr>
                 <w:lang w:val="en-GB"/>
               </w:rPr>
-              <w:t>mA</w:t>
+              <w:t>m</w:t>
+            </w:r>
+            <w:r>
+              <w:rPr>
+                <w:lang w:val="en-GB"/>
+              </w:rPr>
+              <w:t>A</w:t>
             </w:r>
           </w:p>
         </w:tc>
@@ -2734,7 +2508,7 @@
               <w:rPr>
                 <w:lang w:val="en-GB"/>
               </w:rPr>
-              <w:t>125</w:t>
+              <w:t>85</w:t>
             </w:r>
           </w:p>
         </w:tc>
@@ -2766,12 +2540,8 @@
       </w:pPr>
     </w:p>
     <w:sectPr>
-      <w:headerReference w:type="even" r:id="rId10"/>
-      <w:headerReference w:type="default" r:id="rId11"/>
-      <w:footerReference w:type="even" r:id="rId12"/>
-      <w:footerReference w:type="default" r:id="rId13"/>
-      <w:headerReference w:type="first" r:id="rId14"/>
-      <w:footerReference w:type="first" r:id="rId15"/>
+      <w:headerReference w:type="default" r:id="rId10"/>
+      <w:footerReference w:type="default" r:id="rId11"/>
       <w:pgSz w:w="11906" w:h="16838"/>
       <w:pgMar w:top="720" w:right="720" w:bottom="720" w:left="720" w:header="567" w:footer="567" w:gutter="0"/>
       <w:cols w:space="708"/>
@@ -2782,7 +2552,7 @@
 </file>
 
 <file path=word/endnotes.xml><?xml version="1.0" encoding="utf-8"?>
-<w:endnotes xmlns:wpc="http://schemas.microsoft.com/office/word/2010/wordprocessingCanvas" xmlns:cx="http://schemas.microsoft.com/office/drawing/2014/chartex" xmlns:cx1="http://schemas.microsoft.com/office/drawing/2015/9/8/chartex" xmlns:cx2="http://schemas.microsoft.com/office/drawing/2015/10/21/chartex" xmlns:cx3="http://schemas.microsoft.com/office/drawing/2016/5/9/chartex" xmlns:cx4="http://schemas.microsoft.com/office/drawing/2016/5/10/chartex" xmlns:cx5="http://schemas.microsoft.com/office/drawing/2016/5/11/chartex" xmlns:cx6="http://schemas.microsoft.com/office/drawing/2016/5/12/chartex" xmlns:cx7="http://schemas.microsoft.com/office/drawing/2016/5/13/chartex" xmlns:cx8="http://schemas.microsoft.com/office/drawing/2016/5/14/chartex" xmlns:mc="http://schemas.openxmlformats.org/markup-compatibility/2006" xmlns:aink="http://schemas.microsoft.com/office/drawing/2016/ink" xmlns:am3d="http://schemas.microsoft.com/office/drawing/2017/model3d" xmlns:o="urn:schemas-microsoft-com:office:office" xmlns:oel="http://schemas.microsoft.com/office/2019/extlst" xmlns:r="http://schemas.openxmlformats.org/officeDocument/2006/relationships" xmlns:m="http://schemas.openxmlformats.org/officeDocument/2006/math" xmlns:v="urn:schemas-microsoft-com:vml" xmlns:wp14="http://schemas.microsoft.com/office/word/2010/wordprocessingDrawing" xmlns:wp="http://schemas.openxmlformats.org/drawingml/2006/wordprocessingDrawing" xmlns:w10="urn:schemas-microsoft-com:office:word" xmlns:w="http://schemas.openxmlformats.org/wordprocessingml/2006/main" xmlns:w14="http://schemas.microsoft.com/office/word/2010/wordml" xmlns:w15="http://schemas.microsoft.com/office/word/2012/wordml" xmlns:w16cex="http://schemas.microsoft.com/office/word/2018/wordml/cex" xmlns:w16cid="http://schemas.microsoft.com/office/word/2016/wordml/cid" xmlns:w16="http://schemas.microsoft.com/office/word/2018/wordml" xmlns:w16du="http://schemas.microsoft.com/office/word/2023/wordml/word16du" xmlns:w16sdtdh="http://schemas.microsoft.com/office/word/2020/wordml/sdtdatahash" xmlns:w16se="http://schemas.microsoft.com/office/word/2015/wordml/symex" xmlns:wpg="http://schemas.microsoft.com/office/word/2010/wordprocessingGroup" xmlns:wpi="http://schemas.microsoft.com/office/word/2010/wordprocessingInk" xmlns:wne="http://schemas.microsoft.com/office/word/2006/wordml" xmlns:wps="http://schemas.microsoft.com/office/word/2010/wordprocessingShape" mc:Ignorable="w14 w15 w16se w16cid w16 w16cex w16sdtdh w16du wp14">
+<w:endnotes xmlns:wpc="http://schemas.microsoft.com/office/word/2010/wordprocessingCanvas" xmlns:cx="http://schemas.microsoft.com/office/drawing/2014/chartex" xmlns:cx1="http://schemas.microsoft.com/office/drawing/2015/9/8/chartex" xmlns:cx2="http://schemas.microsoft.com/office/drawing/2015/10/21/chartex" xmlns:cx3="http://schemas.microsoft.com/office/drawing/2016/5/9/chartex" xmlns:cx4="http://schemas.microsoft.com/office/drawing/2016/5/10/chartex" xmlns:cx5="http://schemas.microsoft.com/office/drawing/2016/5/11/chartex" xmlns:cx6="http://schemas.microsoft.com/office/drawing/2016/5/12/chartex" xmlns:cx7="http://schemas.microsoft.com/office/drawing/2016/5/13/chartex" xmlns:cx8="http://schemas.microsoft.com/office/drawing/2016/5/14/chartex" xmlns:mc="http://schemas.openxmlformats.org/markup-compatibility/2006" xmlns:aink="http://schemas.microsoft.com/office/drawing/2016/ink" xmlns:am3d="http://schemas.microsoft.com/office/drawing/2017/model3d" xmlns:o="urn:schemas-microsoft-com:office:office" xmlns:r="http://schemas.openxmlformats.org/officeDocument/2006/relationships" xmlns:m="http://schemas.openxmlformats.org/officeDocument/2006/math" xmlns:v="urn:schemas-microsoft-com:vml" xmlns:wp14="http://schemas.microsoft.com/office/word/2010/wordprocessingDrawing" xmlns:wp="http://schemas.openxmlformats.org/drawingml/2006/wordprocessingDrawing" xmlns:w10="urn:schemas-microsoft-com:office:word" xmlns:w="http://schemas.openxmlformats.org/wordprocessingml/2006/main" xmlns:w14="http://schemas.microsoft.com/office/word/2010/wordml" xmlns:w15="http://schemas.microsoft.com/office/word/2012/wordml" xmlns:w16cid="http://schemas.microsoft.com/office/word/2016/wordml/cid" xmlns:w16se="http://schemas.microsoft.com/office/word/2015/wordml/symex" xmlns:wpg="http://schemas.microsoft.com/office/word/2010/wordprocessingGroup" xmlns:wpi="http://schemas.microsoft.com/office/word/2010/wordprocessingInk" xmlns:wne="http://schemas.microsoft.com/office/word/2006/wordml" xmlns:wps="http://schemas.microsoft.com/office/word/2010/wordprocessingShape" mc:Ignorable="w14 w15 w16se w16cid wp14">
   <w:endnote w:type="separator" w:id="-1">
     <w:p>
       <w:pPr>
@@ -2807,17 +2577,7 @@
 </file>
 
 <file path=word/footer1.xml><?xml version="1.0" encoding="utf-8"?>
-<w:ftr xmlns:wpc="http://schemas.microsoft.com/office/word/2010/wordprocessingCanvas" xmlns:cx="http://schemas.microsoft.com/office/drawing/2014/chartex" xmlns:cx1="http://schemas.microsoft.com/office/drawing/2015/9/8/chartex" xmlns:cx2="http://schemas.microsoft.com/office/drawing/2015/10/21/chartex" xmlns:cx3="http://schemas.microsoft.com/office/drawing/2016/5/9/chartex" xmlns:cx4="http://schemas.microsoft.com/office/drawing/2016/5/10/chartex" xmlns:cx5="http://schemas.microsoft.com/office/drawing/2016/5/11/chartex" xmlns:cx6="http://schemas.microsoft.com/office/drawing/2016/5/12/chartex" xmlns:cx7="http://schemas.microsoft.com/office/drawing/2016/5/13/chartex" xmlns:cx8="http://schemas.microsoft.com/office/drawing/2016/5/14/chartex" xmlns:mc="http://schemas.openxmlformats.org/markup-compatibility/2006" xmlns:aink="http://schemas.microsoft.com/office/drawing/2016/ink" xmlns:am3d="http://schemas.microsoft.com/office/drawing/2017/model3d" xmlns:o="urn:schemas-microsoft-com:office:office" xmlns:oel="http://schemas.microsoft.com/office/2019/extlst" xmlns:r="http://schemas.openxmlformats.org/officeDocument/2006/relationships" xmlns:m="http://schemas.openxmlformats.org/officeDocument/2006/math" xmlns:v="urn:schemas-microsoft-com:vml" xmlns:wp14="http://schemas.microsoft.com/office/word/2010/wordprocessingDrawing" xmlns:wp="http://schemas.openxmlformats.org/drawingml/2006/wordprocessingDrawing" xmlns:w10="urn:schemas-microsoft-com:office:word" xmlns:w="http://schemas.openxmlformats.org/wordprocessingml/2006/main" xmlns:w14="http://schemas.microsoft.com/office/word/2010/wordml" xmlns:w15="http://schemas.microsoft.com/office/word/2012/wordml" xmlns:w16cex="http://schemas.microsoft.com/office/word/2018/wordml/cex" xmlns:w16cid="http://schemas.microsoft.com/office/word/2016/wordml/cid" xmlns:w16="http://schemas.microsoft.com/office/word/2018/wordml" xmlns:w16du="http://schemas.microsoft.com/office/word/2023/wordml/word16du" xmlns:w16sdtdh="http://schemas.microsoft.com/office/word/2020/wordml/sdtdatahash" xmlns:w16se="http://schemas.microsoft.com/office/word/2015/wordml/symex" xmlns:wpg="http://schemas.microsoft.com/office/word/2010/wordprocessingGroup" xmlns:wpi="http://schemas.microsoft.com/office/word/2010/wordprocessingInk" xmlns:wne="http://schemas.microsoft.com/office/word/2006/wordml" xmlns:wps="http://schemas.microsoft.com/office/word/2010/wordprocessingShape" mc:Ignorable="w14 w15 w16se w16cid w16 w16cex w16sdtdh w16du wp14">
-  <w:p>
-    <w:pPr>
-      <w:pStyle w:val="Footer"/>
-    </w:pPr>
-  </w:p>
-</w:ftr>
-</file>
-
-<file path=word/footer2.xml><?xml version="1.0" encoding="utf-8"?>
-<w:ftr xmlns:wpc="http://schemas.microsoft.com/office/word/2010/wordprocessingCanvas" xmlns:cx="http://schemas.microsoft.com/office/drawing/2014/chartex" xmlns:cx1="http://schemas.microsoft.com/office/drawing/2015/9/8/chartex" xmlns:cx2="http://schemas.microsoft.com/office/drawing/2015/10/21/chartex" xmlns:cx3="http://schemas.microsoft.com/office/drawing/2016/5/9/chartex" xmlns:cx4="http://schemas.microsoft.com/office/drawing/2016/5/10/chartex" xmlns:cx5="http://schemas.microsoft.com/office/drawing/2016/5/11/chartex" xmlns:cx6="http://schemas.microsoft.com/office/drawing/2016/5/12/chartex" xmlns:cx7="http://schemas.microsoft.com/office/drawing/2016/5/13/chartex" xmlns:cx8="http://schemas.microsoft.com/office/drawing/2016/5/14/chartex" xmlns:mc="http://schemas.openxmlformats.org/markup-compatibility/2006" xmlns:aink="http://schemas.microsoft.com/office/drawing/2016/ink" xmlns:am3d="http://schemas.microsoft.com/office/drawing/2017/model3d" xmlns:o="urn:schemas-microsoft-com:office:office" xmlns:oel="http://schemas.microsoft.com/office/2019/extlst" xmlns:r="http://schemas.openxmlformats.org/officeDocument/2006/relationships" xmlns:m="http://schemas.openxmlformats.org/officeDocument/2006/math" xmlns:v="urn:schemas-microsoft-com:vml" xmlns:wp14="http://schemas.microsoft.com/office/word/2010/wordprocessingDrawing" xmlns:wp="http://schemas.openxmlformats.org/drawingml/2006/wordprocessingDrawing" xmlns:w10="urn:schemas-microsoft-com:office:word" xmlns:w="http://schemas.openxmlformats.org/wordprocessingml/2006/main" xmlns:w14="http://schemas.microsoft.com/office/word/2010/wordml" xmlns:w15="http://schemas.microsoft.com/office/word/2012/wordml" xmlns:w16cex="http://schemas.microsoft.com/office/word/2018/wordml/cex" xmlns:w16cid="http://schemas.microsoft.com/office/word/2016/wordml/cid" xmlns:w16="http://schemas.microsoft.com/office/word/2018/wordml" xmlns:w16du="http://schemas.microsoft.com/office/word/2023/wordml/word16du" xmlns:w16sdtdh="http://schemas.microsoft.com/office/word/2020/wordml/sdtdatahash" xmlns:w16se="http://schemas.microsoft.com/office/word/2015/wordml/symex" xmlns:wpg="http://schemas.microsoft.com/office/word/2010/wordprocessingGroup" xmlns:wpi="http://schemas.microsoft.com/office/word/2010/wordprocessingInk" xmlns:wne="http://schemas.microsoft.com/office/word/2006/wordml" xmlns:wps="http://schemas.microsoft.com/office/word/2010/wordprocessingShape" mc:Ignorable="w14 w15 w16se w16cid w16 w16cex w16sdtdh w16du wp14">
+<w:ftr xmlns:wpc="http://schemas.microsoft.com/office/word/2010/wordprocessingCanvas" xmlns:cx="http://schemas.microsoft.com/office/drawing/2014/chartex" xmlns:cx1="http://schemas.microsoft.com/office/drawing/2015/9/8/chartex" xmlns:cx2="http://schemas.microsoft.com/office/drawing/2015/10/21/chartex" xmlns:cx3="http://schemas.microsoft.com/office/drawing/2016/5/9/chartex" xmlns:cx4="http://schemas.microsoft.com/office/drawing/2016/5/10/chartex" xmlns:cx5="http://schemas.microsoft.com/office/drawing/2016/5/11/chartex" xmlns:cx6="http://schemas.microsoft.com/office/drawing/2016/5/12/chartex" xmlns:cx7="http://schemas.microsoft.com/office/drawing/2016/5/13/chartex" xmlns:cx8="http://schemas.microsoft.com/office/drawing/2016/5/14/chartex" xmlns:mc="http://schemas.openxmlformats.org/markup-compatibility/2006" xmlns:aink="http://schemas.microsoft.com/office/drawing/2016/ink" xmlns:am3d="http://schemas.microsoft.com/office/drawing/2017/model3d" xmlns:o="urn:schemas-microsoft-com:office:office" xmlns:r="http://schemas.openxmlformats.org/officeDocument/2006/relationships" xmlns:m="http://schemas.openxmlformats.org/officeDocument/2006/math" xmlns:v="urn:schemas-microsoft-com:vml" xmlns:wp14="http://schemas.microsoft.com/office/word/2010/wordprocessingDrawing" xmlns:wp="http://schemas.openxmlformats.org/drawingml/2006/wordprocessingDrawing" xmlns:w10="urn:schemas-microsoft-com:office:word" xmlns:w="http://schemas.openxmlformats.org/wordprocessingml/2006/main" xmlns:w14="http://schemas.microsoft.com/office/word/2010/wordml" xmlns:w15="http://schemas.microsoft.com/office/word/2012/wordml" xmlns:w16cid="http://schemas.microsoft.com/office/word/2016/wordml/cid" xmlns:w16se="http://schemas.microsoft.com/office/word/2015/wordml/symex" xmlns:wpg="http://schemas.microsoft.com/office/word/2010/wordprocessingGroup" xmlns:wpi="http://schemas.microsoft.com/office/word/2010/wordprocessingInk" xmlns:wne="http://schemas.microsoft.com/office/word/2006/wordml" xmlns:wps="http://schemas.microsoft.com/office/word/2010/wordprocessingShape" mc:Ignorable="w14 w15 w16se w16cid wp14">
   <w:p>
     <w:pPr>
       <w:pStyle w:val="Footer"/>
@@ -2826,35 +2586,45 @@
     <w:r>
       <w:t>v</w:t>
     </w:r>
-    <w:fldSimple w:instr=" DOCPROPERTY  RevNumber  \* MERGEFORMAT ">
-      <w:r>
-        <w:t>1.0</w:t>
-      </w:r>
-    </w:fldSimple>
+    <w:r>
+      <w:fldChar w:fldCharType="begin"/>
+    </w:r>
+    <w:r>
+      <w:instrText xml:space="preserve"> DOCPROPERTY  RevNumber  \* MERGEFORMAT </w:instrText>
+    </w:r>
+    <w:r>
+      <w:fldChar w:fldCharType="separate"/>
+    </w:r>
+    <w:r>
+      <w:t>1.0</w:t>
+    </w:r>
+    <w:r>
+      <w:fldChar w:fldCharType="end"/>
+    </w:r>
     <w:r>
       <w:br/>
     </w:r>
-    <w:fldSimple w:instr=" DOCPROPERTY  &quot;Date completed&quot;  \* MERGEFORMAT ">
-      <w:r>
-        <w:t>04/10/2024</w:t>
-      </w:r>
-    </w:fldSimple>
-  </w:p>
-</w:ftr>
-</file>
-
-<file path=word/footer3.xml><?xml version="1.0" encoding="utf-8"?>
-<w:ftr xmlns:wpc="http://schemas.microsoft.com/office/word/2010/wordprocessingCanvas" xmlns:cx="http://schemas.microsoft.com/office/drawing/2014/chartex" xmlns:cx1="http://schemas.microsoft.com/office/drawing/2015/9/8/chartex" xmlns:cx2="http://schemas.microsoft.com/office/drawing/2015/10/21/chartex" xmlns:cx3="http://schemas.microsoft.com/office/drawing/2016/5/9/chartex" xmlns:cx4="http://schemas.microsoft.com/office/drawing/2016/5/10/chartex" xmlns:cx5="http://schemas.microsoft.com/office/drawing/2016/5/11/chartex" xmlns:cx6="http://schemas.microsoft.com/office/drawing/2016/5/12/chartex" xmlns:cx7="http://schemas.microsoft.com/office/drawing/2016/5/13/chartex" xmlns:cx8="http://schemas.microsoft.com/office/drawing/2016/5/14/chartex" xmlns:mc="http://schemas.openxmlformats.org/markup-compatibility/2006" xmlns:aink="http://schemas.microsoft.com/office/drawing/2016/ink" xmlns:am3d="http://schemas.microsoft.com/office/drawing/2017/model3d" xmlns:o="urn:schemas-microsoft-com:office:office" xmlns:oel="http://schemas.microsoft.com/office/2019/extlst" xmlns:r="http://schemas.openxmlformats.org/officeDocument/2006/relationships" xmlns:m="http://schemas.openxmlformats.org/officeDocument/2006/math" xmlns:v="urn:schemas-microsoft-com:vml" xmlns:wp14="http://schemas.microsoft.com/office/word/2010/wordprocessingDrawing" xmlns:wp="http://schemas.openxmlformats.org/drawingml/2006/wordprocessingDrawing" xmlns:w10="urn:schemas-microsoft-com:office:word" xmlns:w="http://schemas.openxmlformats.org/wordprocessingml/2006/main" xmlns:w14="http://schemas.microsoft.com/office/word/2010/wordml" xmlns:w15="http://schemas.microsoft.com/office/word/2012/wordml" xmlns:w16cex="http://schemas.microsoft.com/office/word/2018/wordml/cex" xmlns:w16cid="http://schemas.microsoft.com/office/word/2016/wordml/cid" xmlns:w16="http://schemas.microsoft.com/office/word/2018/wordml" xmlns:w16du="http://schemas.microsoft.com/office/word/2023/wordml/word16du" xmlns:w16sdtdh="http://schemas.microsoft.com/office/word/2020/wordml/sdtdatahash" xmlns:w16se="http://schemas.microsoft.com/office/word/2015/wordml/symex" xmlns:wpg="http://schemas.microsoft.com/office/word/2010/wordprocessingGroup" xmlns:wpi="http://schemas.microsoft.com/office/word/2010/wordprocessingInk" xmlns:wne="http://schemas.microsoft.com/office/word/2006/wordml" xmlns:wps="http://schemas.microsoft.com/office/word/2010/wordprocessingShape" mc:Ignorable="w14 w15 w16se w16cid w16 w16cex w16sdtdh w16du wp14">
-  <w:p>
-    <w:pPr>
-      <w:pStyle w:val="Footer"/>
-    </w:pPr>
+    <w:r>
+      <w:fldChar w:fldCharType="begin"/>
+    </w:r>
+    <w:r>
+      <w:instrText xml:space="preserve"> DOCPROPERTY  "Date completed"  \* MERGEFORMAT </w:instrText>
+    </w:r>
+    <w:r>
+      <w:fldChar w:fldCharType="separate"/>
+    </w:r>
+    <w:r>
+      <w:t>04/10/2024</w:t>
+    </w:r>
+    <w:r>
+      <w:fldChar w:fldCharType="end"/>
+    </w:r>
   </w:p>
 </w:ftr>
 </file>
 
 <file path=word/footnotes.xml><?xml version="1.0" encoding="utf-8"?>
-<w:footnotes xmlns:wpc="http://schemas.microsoft.com/office/word/2010/wordprocessingCanvas" xmlns:cx="http://schemas.microsoft.com/office/drawing/2014/chartex" xmlns:cx1="http://schemas.microsoft.com/office/drawing/2015/9/8/chartex" xmlns:cx2="http://schemas.microsoft.com/office/drawing/2015/10/21/chartex" xmlns:cx3="http://schemas.microsoft.com/office/drawing/2016/5/9/chartex" xmlns:cx4="http://schemas.microsoft.com/office/drawing/2016/5/10/chartex" xmlns:cx5="http://schemas.microsoft.com/office/drawing/2016/5/11/chartex" xmlns:cx6="http://schemas.microsoft.com/office/drawing/2016/5/12/chartex" xmlns:cx7="http://schemas.microsoft.com/office/drawing/2016/5/13/chartex" xmlns:cx8="http://schemas.microsoft.com/office/drawing/2016/5/14/chartex" xmlns:mc="http://schemas.openxmlformats.org/markup-compatibility/2006" xmlns:aink="http://schemas.microsoft.com/office/drawing/2016/ink" xmlns:am3d="http://schemas.microsoft.com/office/drawing/2017/model3d" xmlns:o="urn:schemas-microsoft-com:office:office" xmlns:oel="http://schemas.microsoft.com/office/2019/extlst" xmlns:r="http://schemas.openxmlformats.org/officeDocument/2006/relationships" xmlns:m="http://schemas.openxmlformats.org/officeDocument/2006/math" xmlns:v="urn:schemas-microsoft-com:vml" xmlns:wp14="http://schemas.microsoft.com/office/word/2010/wordprocessingDrawing" xmlns:wp="http://schemas.openxmlformats.org/drawingml/2006/wordprocessingDrawing" xmlns:w10="urn:schemas-microsoft-com:office:word" xmlns:w="http://schemas.openxmlformats.org/wordprocessingml/2006/main" xmlns:w14="http://schemas.microsoft.com/office/word/2010/wordml" xmlns:w15="http://schemas.microsoft.com/office/word/2012/wordml" xmlns:w16cex="http://schemas.microsoft.com/office/word/2018/wordml/cex" xmlns:w16cid="http://schemas.microsoft.com/office/word/2016/wordml/cid" xmlns:w16="http://schemas.microsoft.com/office/word/2018/wordml" xmlns:w16du="http://schemas.microsoft.com/office/word/2023/wordml/word16du" xmlns:w16sdtdh="http://schemas.microsoft.com/office/word/2020/wordml/sdtdatahash" xmlns:w16se="http://schemas.microsoft.com/office/word/2015/wordml/symex" xmlns:wpg="http://schemas.microsoft.com/office/word/2010/wordprocessingGroup" xmlns:wpi="http://schemas.microsoft.com/office/word/2010/wordprocessingInk" xmlns:wne="http://schemas.microsoft.com/office/word/2006/wordml" xmlns:wps="http://schemas.microsoft.com/office/word/2010/wordprocessingShape" mc:Ignorable="w14 w15 w16se w16cid w16 w16cex w16sdtdh w16du wp14">
+<w:footnotes xmlns:wpc="http://schemas.microsoft.com/office/word/2010/wordprocessingCanvas" xmlns:cx="http://schemas.microsoft.com/office/drawing/2014/chartex" xmlns:cx1="http://schemas.microsoft.com/office/drawing/2015/9/8/chartex" xmlns:cx2="http://schemas.microsoft.com/office/drawing/2015/10/21/chartex" xmlns:cx3="http://schemas.microsoft.com/office/drawing/2016/5/9/chartex" xmlns:cx4="http://schemas.microsoft.com/office/drawing/2016/5/10/chartex" xmlns:cx5="http://schemas.microsoft.com/office/drawing/2016/5/11/chartex" xmlns:cx6="http://schemas.microsoft.com/office/drawing/2016/5/12/chartex" xmlns:cx7="http://schemas.microsoft.com/office/drawing/2016/5/13/chartex" xmlns:cx8="http://schemas.microsoft.com/office/drawing/2016/5/14/chartex" xmlns:mc="http://schemas.openxmlformats.org/markup-compatibility/2006" xmlns:aink="http://schemas.microsoft.com/office/drawing/2016/ink" xmlns:am3d="http://schemas.microsoft.com/office/drawing/2017/model3d" xmlns:o="urn:schemas-microsoft-com:office:office" xmlns:r="http://schemas.openxmlformats.org/officeDocument/2006/relationships" xmlns:m="http://schemas.openxmlformats.org/officeDocument/2006/math" xmlns:v="urn:schemas-microsoft-com:vml" xmlns:wp14="http://schemas.microsoft.com/office/word/2010/wordprocessingDrawing" xmlns:wp="http://schemas.openxmlformats.org/drawingml/2006/wordprocessingDrawing" xmlns:w10="urn:schemas-microsoft-com:office:word" xmlns:w="http://schemas.openxmlformats.org/wordprocessingml/2006/main" xmlns:w14="http://schemas.microsoft.com/office/word/2010/wordml" xmlns:w15="http://schemas.microsoft.com/office/word/2012/wordml" xmlns:w16cid="http://schemas.microsoft.com/office/word/2016/wordml/cid" xmlns:w16se="http://schemas.microsoft.com/office/word/2015/wordml/symex" xmlns:wpg="http://schemas.microsoft.com/office/word/2010/wordprocessingGroup" xmlns:wpi="http://schemas.microsoft.com/office/word/2010/wordprocessingInk" xmlns:wne="http://schemas.microsoft.com/office/word/2006/wordml" xmlns:wps="http://schemas.microsoft.com/office/word/2010/wordprocessingShape" mc:Ignorable="w14 w15 w16se w16cid wp14">
   <w:footnote w:type="separator" w:id="-1">
     <w:p>
       <w:pPr>
@@ -2879,17 +2649,7 @@
 </file>
 
 <file path=word/header1.xml><?xml version="1.0" encoding="utf-8"?>
-<w:hdr xmlns:wpc="http://schemas.microsoft.com/office/word/2010/wordprocessingCanvas" xmlns:cx="http://schemas.microsoft.com/office/drawing/2014/chartex" xmlns:cx1="http://schemas.microsoft.com/office/drawing/2015/9/8/chartex" xmlns:cx2="http://schemas.microsoft.com/office/drawing/2015/10/21/chartex" xmlns:cx3="http://schemas.microsoft.com/office/drawing/2016/5/9/chartex" xmlns:cx4="http://schemas.microsoft.com/office/drawing/2016/5/10/chartex" xmlns:cx5="http://schemas.microsoft.com/office/drawing/2016/5/11/chartex" xmlns:cx6="http://schemas.microsoft.com/office/drawing/2016/5/12/chartex" xmlns:cx7="http://schemas.microsoft.com/office/drawing/2016/5/13/chartex" xmlns:cx8="http://schemas.microsoft.com/office/drawing/2016/5/14/chartex" xmlns:mc="http://schemas.openxmlformats.org/markup-compatibility/2006" xmlns:aink="http://schemas.microsoft.com/office/drawing/2016/ink" xmlns:am3d="http://schemas.microsoft.com/office/drawing/2017/model3d" xmlns:o="urn:schemas-microsoft-com:office:office" xmlns:oel="http://schemas.microsoft.com/office/2019/extlst" xmlns:r="http://schemas.openxmlformats.org/officeDocument/2006/relationships" xmlns:m="http://schemas.openxmlformats.org/officeDocument/2006/math" xmlns:v="urn:schemas-microsoft-com:vml" xmlns:wp14="http://schemas.microsoft.com/office/word/2010/wordprocessingDrawing" xmlns:wp="http://schemas.openxmlformats.org/drawingml/2006/wordprocessingDrawing" xmlns:w10="urn:schemas-microsoft-com:office:word" xmlns:w="http://schemas.openxmlformats.org/wordprocessingml/2006/main" xmlns:w14="http://schemas.microsoft.com/office/word/2010/wordml" xmlns:w15="http://schemas.microsoft.com/office/word/2012/wordml" xmlns:w16cex="http://schemas.microsoft.com/office/word/2018/wordml/cex" xmlns:w16cid="http://schemas.microsoft.com/office/word/2016/wordml/cid" xmlns:w16="http://schemas.microsoft.com/office/word/2018/wordml" xmlns:w16du="http://schemas.microsoft.com/office/word/2023/wordml/word16du" xmlns:w16sdtdh="http://schemas.microsoft.com/office/word/2020/wordml/sdtdatahash" xmlns:w16se="http://schemas.microsoft.com/office/word/2015/wordml/symex" xmlns:wpg="http://schemas.microsoft.com/office/word/2010/wordprocessingGroup" xmlns:wpi="http://schemas.microsoft.com/office/word/2010/wordprocessingInk" xmlns:wne="http://schemas.microsoft.com/office/word/2006/wordml" xmlns:wps="http://schemas.microsoft.com/office/word/2010/wordprocessingShape" mc:Ignorable="w14 w15 w16se w16cid w16 w16cex w16sdtdh w16du wp14">
-  <w:p>
-    <w:pPr>
-      <w:pStyle w:val="Header"/>
-    </w:pPr>
-  </w:p>
-</w:hdr>
-</file>
-
-<file path=word/header2.xml><?xml version="1.0" encoding="utf-8"?>
-<w:hdr xmlns:wpc="http://schemas.microsoft.com/office/word/2010/wordprocessingCanvas" xmlns:cx="http://schemas.microsoft.com/office/drawing/2014/chartex" xmlns:cx1="http://schemas.microsoft.com/office/drawing/2015/9/8/chartex" xmlns:cx2="http://schemas.microsoft.com/office/drawing/2015/10/21/chartex" xmlns:cx3="http://schemas.microsoft.com/office/drawing/2016/5/9/chartex" xmlns:cx4="http://schemas.microsoft.com/office/drawing/2016/5/10/chartex" xmlns:cx5="http://schemas.microsoft.com/office/drawing/2016/5/11/chartex" xmlns:cx6="http://schemas.microsoft.com/office/drawing/2016/5/12/chartex" xmlns:cx7="http://schemas.microsoft.com/office/drawing/2016/5/13/chartex" xmlns:cx8="http://schemas.microsoft.com/office/drawing/2016/5/14/chartex" xmlns:mc="http://schemas.openxmlformats.org/markup-compatibility/2006" xmlns:aink="http://schemas.microsoft.com/office/drawing/2016/ink" xmlns:am3d="http://schemas.microsoft.com/office/drawing/2017/model3d" xmlns:o="urn:schemas-microsoft-com:office:office" xmlns:oel="http://schemas.microsoft.com/office/2019/extlst" xmlns:r="http://schemas.openxmlformats.org/officeDocument/2006/relationships" xmlns:m="http://schemas.openxmlformats.org/officeDocument/2006/math" xmlns:v="urn:schemas-microsoft-com:vml" xmlns:wp14="http://schemas.microsoft.com/office/word/2010/wordprocessingDrawing" xmlns:wp="http://schemas.openxmlformats.org/drawingml/2006/wordprocessingDrawing" xmlns:w10="urn:schemas-microsoft-com:office:word" xmlns:w="http://schemas.openxmlformats.org/wordprocessingml/2006/main" xmlns:w14="http://schemas.microsoft.com/office/word/2010/wordml" xmlns:w15="http://schemas.microsoft.com/office/word/2012/wordml" xmlns:w16cex="http://schemas.microsoft.com/office/word/2018/wordml/cex" xmlns:w16cid="http://schemas.microsoft.com/office/word/2016/wordml/cid" xmlns:w16="http://schemas.microsoft.com/office/word/2018/wordml" xmlns:w16du="http://schemas.microsoft.com/office/word/2023/wordml/word16du" xmlns:w16sdtdh="http://schemas.microsoft.com/office/word/2020/wordml/sdtdatahash" xmlns:w16se="http://schemas.microsoft.com/office/word/2015/wordml/symex" xmlns:wpg="http://schemas.microsoft.com/office/word/2010/wordprocessingGroup" xmlns:wpi="http://schemas.microsoft.com/office/word/2010/wordprocessingInk" xmlns:wne="http://schemas.microsoft.com/office/word/2006/wordml" xmlns:wps="http://schemas.microsoft.com/office/word/2010/wordprocessingShape" mc:Ignorable="w14 w15 w16se w16cid w16 w16cex w16sdtdh w16du wp14">
+<w:hdr xmlns:wpc="http://schemas.microsoft.com/office/word/2010/wordprocessingCanvas" xmlns:cx="http://schemas.microsoft.com/office/drawing/2014/chartex" xmlns:cx1="http://schemas.microsoft.com/office/drawing/2015/9/8/chartex" xmlns:cx2="http://schemas.microsoft.com/office/drawing/2015/10/21/chartex" xmlns:cx3="http://schemas.microsoft.com/office/drawing/2016/5/9/chartex" xmlns:cx4="http://schemas.microsoft.com/office/drawing/2016/5/10/chartex" xmlns:cx5="http://schemas.microsoft.com/office/drawing/2016/5/11/chartex" xmlns:cx6="http://schemas.microsoft.com/office/drawing/2016/5/12/chartex" xmlns:cx7="http://schemas.microsoft.com/office/drawing/2016/5/13/chartex" xmlns:cx8="http://schemas.microsoft.com/office/drawing/2016/5/14/chartex" xmlns:mc="http://schemas.openxmlformats.org/markup-compatibility/2006" xmlns:aink="http://schemas.microsoft.com/office/drawing/2016/ink" xmlns:am3d="http://schemas.microsoft.com/office/drawing/2017/model3d" xmlns:o="urn:schemas-microsoft-com:office:office" xmlns:r="http://schemas.openxmlformats.org/officeDocument/2006/relationships" xmlns:m="http://schemas.openxmlformats.org/officeDocument/2006/math" xmlns:v="urn:schemas-microsoft-com:vml" xmlns:wp14="http://schemas.microsoft.com/office/word/2010/wordprocessingDrawing" xmlns:wp="http://schemas.openxmlformats.org/drawingml/2006/wordprocessingDrawing" xmlns:w10="urn:schemas-microsoft-com:office:word" xmlns:w="http://schemas.openxmlformats.org/wordprocessingml/2006/main" xmlns:w14="http://schemas.microsoft.com/office/word/2010/wordml" xmlns:w15="http://schemas.microsoft.com/office/word/2012/wordml" xmlns:w16cid="http://schemas.microsoft.com/office/word/2016/wordml/cid" xmlns:w16se="http://schemas.microsoft.com/office/word/2015/wordml/symex" xmlns:wpg="http://schemas.microsoft.com/office/word/2010/wordprocessingGroup" xmlns:wpi="http://schemas.microsoft.com/office/word/2010/wordprocessingInk" xmlns:wne="http://schemas.microsoft.com/office/word/2006/wordml" xmlns:wps="http://schemas.microsoft.com/office/word/2010/wordprocessingShape" mc:Ignorable="w14 w15 w16se w16cid wp14">
   <w:p>
     <w:pPr>
       <w:pStyle w:val="Header"/>
@@ -2972,18 +2732,8 @@
 </w:hdr>
 </file>
 
-<file path=word/header3.xml><?xml version="1.0" encoding="utf-8"?>
-<w:hdr xmlns:wpc="http://schemas.microsoft.com/office/word/2010/wordprocessingCanvas" xmlns:cx="http://schemas.microsoft.com/office/drawing/2014/chartex" xmlns:cx1="http://schemas.microsoft.com/office/drawing/2015/9/8/chartex" xmlns:cx2="http://schemas.microsoft.com/office/drawing/2015/10/21/chartex" xmlns:cx3="http://schemas.microsoft.com/office/drawing/2016/5/9/chartex" xmlns:cx4="http://schemas.microsoft.com/office/drawing/2016/5/10/chartex" xmlns:cx5="http://schemas.microsoft.com/office/drawing/2016/5/11/chartex" xmlns:cx6="http://schemas.microsoft.com/office/drawing/2016/5/12/chartex" xmlns:cx7="http://schemas.microsoft.com/office/drawing/2016/5/13/chartex" xmlns:cx8="http://schemas.microsoft.com/office/drawing/2016/5/14/chartex" xmlns:mc="http://schemas.openxmlformats.org/markup-compatibility/2006" xmlns:aink="http://schemas.microsoft.com/office/drawing/2016/ink" xmlns:am3d="http://schemas.microsoft.com/office/drawing/2017/model3d" xmlns:o="urn:schemas-microsoft-com:office:office" xmlns:oel="http://schemas.microsoft.com/office/2019/extlst" xmlns:r="http://schemas.openxmlformats.org/officeDocument/2006/relationships" xmlns:m="http://schemas.openxmlformats.org/officeDocument/2006/math" xmlns:v="urn:schemas-microsoft-com:vml" xmlns:wp14="http://schemas.microsoft.com/office/word/2010/wordprocessingDrawing" xmlns:wp="http://schemas.openxmlformats.org/drawingml/2006/wordprocessingDrawing" xmlns:w10="urn:schemas-microsoft-com:office:word" xmlns:w="http://schemas.openxmlformats.org/wordprocessingml/2006/main" xmlns:w14="http://schemas.microsoft.com/office/word/2010/wordml" xmlns:w15="http://schemas.microsoft.com/office/word/2012/wordml" xmlns:w16cex="http://schemas.microsoft.com/office/word/2018/wordml/cex" xmlns:w16cid="http://schemas.microsoft.com/office/word/2016/wordml/cid" xmlns:w16="http://schemas.microsoft.com/office/word/2018/wordml" xmlns:w16du="http://schemas.microsoft.com/office/word/2023/wordml/word16du" xmlns:w16sdtdh="http://schemas.microsoft.com/office/word/2020/wordml/sdtdatahash" xmlns:w16se="http://schemas.microsoft.com/office/word/2015/wordml/symex" xmlns:wpg="http://schemas.microsoft.com/office/word/2010/wordprocessingGroup" xmlns:wpi="http://schemas.microsoft.com/office/word/2010/wordprocessingInk" xmlns:wne="http://schemas.microsoft.com/office/word/2006/wordml" xmlns:wps="http://schemas.microsoft.com/office/word/2010/wordprocessingShape" mc:Ignorable="w14 w15 w16se w16cid w16 w16cex w16sdtdh w16du wp14">
-  <w:p>
-    <w:pPr>
-      <w:pStyle w:val="Header"/>
-    </w:pPr>
-  </w:p>
-</w:hdr>
-</file>
-
 <file path=word/numbering.xml><?xml version="1.0" encoding="utf-8"?>
-<w:numbering xmlns:wpc="http://schemas.microsoft.com/office/word/2010/wordprocessingCanvas" xmlns:cx="http://schemas.microsoft.com/office/drawing/2014/chartex" xmlns:cx1="http://schemas.microsoft.com/office/drawing/2015/9/8/chartex" xmlns:cx2="http://schemas.microsoft.com/office/drawing/2015/10/21/chartex" xmlns:cx3="http://schemas.microsoft.com/office/drawing/2016/5/9/chartex" xmlns:cx4="http://schemas.microsoft.com/office/drawing/2016/5/10/chartex" xmlns:cx5="http://schemas.microsoft.com/office/drawing/2016/5/11/chartex" xmlns:cx6="http://schemas.microsoft.com/office/drawing/2016/5/12/chartex" xmlns:cx7="http://schemas.microsoft.com/office/drawing/2016/5/13/chartex" xmlns:cx8="http://schemas.microsoft.com/office/drawing/2016/5/14/chartex" xmlns:mc="http://schemas.openxmlformats.org/markup-compatibility/2006" xmlns:aink="http://schemas.microsoft.com/office/drawing/2016/ink" xmlns:am3d="http://schemas.microsoft.com/office/drawing/2017/model3d" xmlns:o="urn:schemas-microsoft-com:office:office" xmlns:oel="http://schemas.microsoft.com/office/2019/extlst" xmlns:r="http://schemas.openxmlformats.org/officeDocument/2006/relationships" xmlns:m="http://schemas.openxmlformats.org/officeDocument/2006/math" xmlns:v="urn:schemas-microsoft-com:vml" xmlns:wp14="http://schemas.microsoft.com/office/word/2010/wordprocessingDrawing" xmlns:wp="http://schemas.openxmlformats.org/drawingml/2006/wordprocessingDrawing" xmlns:w10="urn:schemas-microsoft-com:office:word" xmlns:w="http://schemas.openxmlformats.org/wordprocessingml/2006/main" xmlns:w14="http://schemas.microsoft.com/office/word/2010/wordml" xmlns:w15="http://schemas.microsoft.com/office/word/2012/wordml" xmlns:w16cex="http://schemas.microsoft.com/office/word/2018/wordml/cex" xmlns:w16cid="http://schemas.microsoft.com/office/word/2016/wordml/cid" xmlns:w16="http://schemas.microsoft.com/office/word/2018/wordml" xmlns:w16du="http://schemas.microsoft.com/office/word/2023/wordml/word16du" xmlns:w16sdtdh="http://schemas.microsoft.com/office/word/2020/wordml/sdtdatahash" xmlns:w16se="http://schemas.microsoft.com/office/word/2015/wordml/symex" xmlns:wpg="http://schemas.microsoft.com/office/word/2010/wordprocessingGroup" xmlns:wpi="http://schemas.microsoft.com/office/word/2010/wordprocessingInk" xmlns:wne="http://schemas.microsoft.com/office/word/2006/wordml" xmlns:wps="http://schemas.microsoft.com/office/word/2010/wordprocessingShape" mc:Ignorable="w14 w15 w16se w16cid w16 w16cex w16sdtdh w16du wp14">
+<w:numbering xmlns:wpc="http://schemas.microsoft.com/office/word/2010/wordprocessingCanvas" xmlns:cx="http://schemas.microsoft.com/office/drawing/2014/chartex" xmlns:cx1="http://schemas.microsoft.com/office/drawing/2015/9/8/chartex" xmlns:cx2="http://schemas.microsoft.com/office/drawing/2015/10/21/chartex" xmlns:cx3="http://schemas.microsoft.com/office/drawing/2016/5/9/chartex" xmlns:cx4="http://schemas.microsoft.com/office/drawing/2016/5/10/chartex" xmlns:cx5="http://schemas.microsoft.com/office/drawing/2016/5/11/chartex" xmlns:cx6="http://schemas.microsoft.com/office/drawing/2016/5/12/chartex" xmlns:cx7="http://schemas.microsoft.com/office/drawing/2016/5/13/chartex" xmlns:cx8="http://schemas.microsoft.com/office/drawing/2016/5/14/chartex" xmlns:mc="http://schemas.openxmlformats.org/markup-compatibility/2006" xmlns:aink="http://schemas.microsoft.com/office/drawing/2016/ink" xmlns:am3d="http://schemas.microsoft.com/office/drawing/2017/model3d" xmlns:o="urn:schemas-microsoft-com:office:office" xmlns:r="http://schemas.openxmlformats.org/officeDocument/2006/relationships" xmlns:m="http://schemas.openxmlformats.org/officeDocument/2006/math" xmlns:v="urn:schemas-microsoft-com:vml" xmlns:wp14="http://schemas.microsoft.com/office/word/2010/wordprocessingDrawing" xmlns:wp="http://schemas.openxmlformats.org/drawingml/2006/wordprocessingDrawing" xmlns:w10="urn:schemas-microsoft-com:office:word" xmlns:w="http://schemas.openxmlformats.org/wordprocessingml/2006/main" xmlns:w14="http://schemas.microsoft.com/office/word/2010/wordml" xmlns:w15="http://schemas.microsoft.com/office/word/2012/wordml" xmlns:w16cid="http://schemas.microsoft.com/office/word/2016/wordml/cid" xmlns:w16se="http://schemas.microsoft.com/office/word/2015/wordml/symex" xmlns:wpg="http://schemas.microsoft.com/office/word/2010/wordprocessingGroup" xmlns:wpi="http://schemas.microsoft.com/office/word/2010/wordprocessingInk" xmlns:wne="http://schemas.microsoft.com/office/word/2006/wordml" xmlns:wps="http://schemas.microsoft.com/office/word/2010/wordprocessingShape" mc:Ignorable="w14 w15 w16se w16cid wp14">
   <w:abstractNum w:abstractNumId="0" w15:restartNumberingAfterBreak="0">
     <w:nsid w:val="165C73E7"/>
     <w:multiLevelType w:val="hybridMultilevel"/>
@@ -3323,20 +3073,20 @@
       </w:rPr>
     </w:lvl>
   </w:abstractNum>
-  <w:num w:numId="1" w16cid:durableId="981933366">
+  <w:num w:numId="1">
     <w:abstractNumId w:val="2"/>
   </w:num>
-  <w:num w:numId="2" w16cid:durableId="258609313">
+  <w:num w:numId="2">
     <w:abstractNumId w:val="0"/>
   </w:num>
-  <w:num w:numId="3" w16cid:durableId="2117485530">
+  <w:num w:numId="3">
     <w:abstractNumId w:val="1"/>
   </w:num>
 </w:numbering>
 </file>
 
 <file path=word/styles.xml><?xml version="1.0" encoding="utf-8"?>
-<w:styles xmlns:mc="http://schemas.openxmlformats.org/markup-compatibility/2006" xmlns:r="http://schemas.openxmlformats.org/officeDocument/2006/relationships" xmlns:w="http://schemas.openxmlformats.org/wordprocessingml/2006/main" xmlns:w14="http://schemas.microsoft.com/office/word/2010/wordml" xmlns:w15="http://schemas.microsoft.com/office/word/2012/wordml" xmlns:w16cex="http://schemas.microsoft.com/office/word/2018/wordml/cex" xmlns:w16cid="http://schemas.microsoft.com/office/word/2016/wordml/cid" xmlns:w16="http://schemas.microsoft.com/office/word/2018/wordml" xmlns:w16du="http://schemas.microsoft.com/office/word/2023/wordml/word16du" xmlns:w16sdtdh="http://schemas.microsoft.com/office/word/2020/wordml/sdtdatahash" xmlns:w16se="http://schemas.microsoft.com/office/word/2015/wordml/symex" mc:Ignorable="w14 w15 w16se w16cid w16 w16cex w16sdtdh w16du">
+<w:styles xmlns:mc="http://schemas.openxmlformats.org/markup-compatibility/2006" xmlns:r="http://schemas.openxmlformats.org/officeDocument/2006/relationships" xmlns:w="http://schemas.openxmlformats.org/wordprocessingml/2006/main" xmlns:w14="http://schemas.microsoft.com/office/word/2010/wordml" xmlns:w15="http://schemas.microsoft.com/office/word/2012/wordml" xmlns:w16cid="http://schemas.microsoft.com/office/word/2016/wordml/cid" xmlns:w16se="http://schemas.microsoft.com/office/word/2015/wordml/symex" mc:Ignorable="w14 w15 w16se w16cid">
   <w:docDefaults>
     <w:rPrDefault>
       <w:rPr>
@@ -3354,7 +3104,7 @@
       </w:pPr>
     </w:pPrDefault>
   </w:docDefaults>
-  <w:latentStyles w:defLockedState="0" w:defUIPriority="99" w:defSemiHidden="0" w:defUnhideWhenUsed="0" w:defQFormat="0" w:count="376">
+  <w:latentStyles w:defLockedState="0" w:defUIPriority="99" w:defSemiHidden="0" w:defUnhideWhenUsed="0" w:defQFormat="0" w:count="375">
     <w:lsdException w:name="Normal" w:uiPriority="0" w:qFormat="1"/>
     <w:lsdException w:name="heading 1" w:uiPriority="9" w:qFormat="1"/>
     <w:lsdException w:name="heading 2" w:semiHidden="1" w:uiPriority="9" w:unhideWhenUsed="1" w:qFormat="1"/>
@@ -3730,7 +3480,6 @@
     <w:lsdException w:name="Smart Hyperlink" w:semiHidden="1" w:unhideWhenUsed="1"/>
     <w:lsdException w:name="Hashtag" w:semiHidden="1" w:unhideWhenUsed="1"/>
     <w:lsdException w:name="Unresolved Mention" w:semiHidden="1" w:unhideWhenUsed="1"/>
-    <w:lsdException w:name="Smart Link" w:semiHidden="1" w:unhideWhenUsed="1"/>
   </w:latentStyles>
   <w:style w:type="paragraph" w:default="1" w:styleId="Normal">
     <w:name w:val="Normal"/>
@@ -4387,11 +4136,11 @@
     <w:basedOn w:val="DefaultParagraphFont"/>
     <w:uiPriority w:val="22"/>
     <w:qFormat/>
-    <w:rsid w:val="00F156F8"/>
+    <w:rsid w:val="00F61D40"/>
     <w:rPr>
       <w:b/>
       <w:bCs/>
-      <w:sz w:val="28"/>
+      <w:sz w:val="24"/>
       <w:szCs w:val="28"/>
     </w:rPr>
   </w:style>
@@ -5398,7 +5147,7 @@
 </file>
 
 <file path=word/glossary/document.xml><?xml version="1.0" encoding="utf-8"?>
-<w:glossaryDocument xmlns:wpc="http://schemas.microsoft.com/office/word/2010/wordprocessingCanvas" xmlns:cx="http://schemas.microsoft.com/office/drawing/2014/chartex" xmlns:cx1="http://schemas.microsoft.com/office/drawing/2015/9/8/chartex" xmlns:cx2="http://schemas.microsoft.com/office/drawing/2015/10/21/chartex" xmlns:cx3="http://schemas.microsoft.com/office/drawing/2016/5/9/chartex" xmlns:cx4="http://schemas.microsoft.com/office/drawing/2016/5/10/chartex" xmlns:cx5="http://schemas.microsoft.com/office/drawing/2016/5/11/chartex" xmlns:cx6="http://schemas.microsoft.com/office/drawing/2016/5/12/chartex" xmlns:cx7="http://schemas.microsoft.com/office/drawing/2016/5/13/chartex" xmlns:cx8="http://schemas.microsoft.com/office/drawing/2016/5/14/chartex" xmlns:mc="http://schemas.openxmlformats.org/markup-compatibility/2006" xmlns:aink="http://schemas.microsoft.com/office/drawing/2016/ink" xmlns:am3d="http://schemas.microsoft.com/office/drawing/2017/model3d" xmlns:o="urn:schemas-microsoft-com:office:office" xmlns:oel="http://schemas.microsoft.com/office/2019/extlst" xmlns:r="http://schemas.openxmlformats.org/officeDocument/2006/relationships" xmlns:m="http://schemas.openxmlformats.org/officeDocument/2006/math" xmlns:v="urn:schemas-microsoft-com:vml" xmlns:wp14="http://schemas.microsoft.com/office/word/2010/wordprocessingDrawing" xmlns:wp="http://schemas.openxmlformats.org/drawingml/2006/wordprocessingDrawing" xmlns:w10="urn:schemas-microsoft-com:office:word" xmlns:w="http://schemas.openxmlformats.org/wordprocessingml/2006/main" xmlns:w14="http://schemas.microsoft.com/office/word/2010/wordml" xmlns:w15="http://schemas.microsoft.com/office/word/2012/wordml" xmlns:w16cex="http://schemas.microsoft.com/office/word/2018/wordml/cex" xmlns:w16cid="http://schemas.microsoft.com/office/word/2016/wordml/cid" xmlns:w16="http://schemas.microsoft.com/office/word/2018/wordml" xmlns:w16du="http://schemas.microsoft.com/office/word/2023/wordml/word16du" xmlns:w16sdtdh="http://schemas.microsoft.com/office/word/2020/wordml/sdtdatahash" xmlns:w16se="http://schemas.microsoft.com/office/word/2015/wordml/symex" xmlns:wpg="http://schemas.microsoft.com/office/word/2010/wordprocessingGroup" xmlns:wpi="http://schemas.microsoft.com/office/word/2010/wordprocessingInk" xmlns:wne="http://schemas.microsoft.com/office/word/2006/wordml" xmlns:wps="http://schemas.microsoft.com/office/word/2010/wordprocessingShape" mc:Ignorable="w14 w15 w16se w16cid w16 w16cex w16sdtdh w16du wp14">
+<w:glossaryDocument xmlns:wpc="http://schemas.microsoft.com/office/word/2010/wordprocessingCanvas" xmlns:cx="http://schemas.microsoft.com/office/drawing/2014/chartex" xmlns:cx1="http://schemas.microsoft.com/office/drawing/2015/9/8/chartex" xmlns:cx2="http://schemas.microsoft.com/office/drawing/2015/10/21/chartex" xmlns:cx3="http://schemas.microsoft.com/office/drawing/2016/5/9/chartex" xmlns:cx4="http://schemas.microsoft.com/office/drawing/2016/5/10/chartex" xmlns:cx5="http://schemas.microsoft.com/office/drawing/2016/5/11/chartex" xmlns:cx6="http://schemas.microsoft.com/office/drawing/2016/5/12/chartex" xmlns:cx7="http://schemas.microsoft.com/office/drawing/2016/5/13/chartex" xmlns:cx8="http://schemas.microsoft.com/office/drawing/2016/5/14/chartex" xmlns:mc="http://schemas.openxmlformats.org/markup-compatibility/2006" xmlns:aink="http://schemas.microsoft.com/office/drawing/2016/ink" xmlns:am3d="http://schemas.microsoft.com/office/drawing/2017/model3d" xmlns:o="urn:schemas-microsoft-com:office:office" xmlns:r="http://schemas.openxmlformats.org/officeDocument/2006/relationships" xmlns:m="http://schemas.openxmlformats.org/officeDocument/2006/math" xmlns:v="urn:schemas-microsoft-com:vml" xmlns:wp14="http://schemas.microsoft.com/office/word/2010/wordprocessingDrawing" xmlns:wp="http://schemas.openxmlformats.org/drawingml/2006/wordprocessingDrawing" xmlns:w10="urn:schemas-microsoft-com:office:word" xmlns:w="http://schemas.openxmlformats.org/wordprocessingml/2006/main" xmlns:w14="http://schemas.microsoft.com/office/word/2010/wordml" xmlns:w15="http://schemas.microsoft.com/office/word/2012/wordml" xmlns:w16cid="http://schemas.microsoft.com/office/word/2016/wordml/cid" xmlns:w16se="http://schemas.microsoft.com/office/word/2015/wordml/symex" xmlns:wpg="http://schemas.microsoft.com/office/word/2010/wordprocessingGroup" xmlns:wpi="http://schemas.microsoft.com/office/word/2010/wordprocessingInk" xmlns:wne="http://schemas.microsoft.com/office/word/2006/wordml" xmlns:wps="http://schemas.microsoft.com/office/word/2010/wordprocessingShape" mc:Ignorable="w14 w15 w16se w16cid wp14">
   <w:docParts>
     <w:docPart>
       <w:docPartPr>
@@ -5463,7 +5212,7 @@
 </file>
 
 <file path=word/glossary/fontTable.xml><?xml version="1.0" encoding="utf-8"?>
-<w:fonts xmlns:mc="http://schemas.openxmlformats.org/markup-compatibility/2006" xmlns:r="http://schemas.openxmlformats.org/officeDocument/2006/relationships" xmlns:w="http://schemas.openxmlformats.org/wordprocessingml/2006/main" xmlns:w14="http://schemas.microsoft.com/office/word/2010/wordml" xmlns:w15="http://schemas.microsoft.com/office/word/2012/wordml" xmlns:w16cex="http://schemas.microsoft.com/office/word/2018/wordml/cex" xmlns:w16cid="http://schemas.microsoft.com/office/word/2016/wordml/cid" xmlns:w16="http://schemas.microsoft.com/office/word/2018/wordml" xmlns:w16du="http://schemas.microsoft.com/office/word/2023/wordml/word16du" xmlns:w16sdtdh="http://schemas.microsoft.com/office/word/2020/wordml/sdtdatahash" xmlns:w16se="http://schemas.microsoft.com/office/word/2015/wordml/symex" mc:Ignorable="w14 w15 w16se w16cid w16 w16cex w16sdtdh w16du">
+<w:fonts xmlns:mc="http://schemas.openxmlformats.org/markup-compatibility/2006" xmlns:r="http://schemas.openxmlformats.org/officeDocument/2006/relationships" xmlns:w="http://schemas.openxmlformats.org/wordprocessingml/2006/main" xmlns:w14="http://schemas.microsoft.com/office/word/2010/wordml" xmlns:w15="http://schemas.microsoft.com/office/word/2012/wordml" xmlns:w16cid="http://schemas.microsoft.com/office/word/2016/wordml/cid" xmlns:w16se="http://schemas.microsoft.com/office/word/2015/wordml/symex" mc:Ignorable="w14 w15 w16se w16cid">
   <w:font w:name="Wingdings">
     <w:panose1 w:val="05000000000000000000"/>
     <w:charset w:val="02"/>
@@ -5520,23 +5269,11 @@
     <w:pitch w:val="variable"/>
     <w:sig w:usb0="E00006FF" w:usb1="420024FF" w:usb2="02000000" w:usb3="00000000" w:csb0="0000019F" w:csb1="00000000"/>
   </w:font>
-  <w:font w:name="Aptos">
-    <w:charset w:val="00"/>
-    <w:family w:val="swiss"/>
-    <w:pitch w:val="variable"/>
-    <w:sig w:usb0="20000287" w:usb1="00000003" w:usb2="00000000" w:usb3="00000000" w:csb0="0000019F" w:csb1="00000000"/>
-  </w:font>
-  <w:font w:name="Aptos Display">
-    <w:charset w:val="00"/>
-    <w:family w:val="swiss"/>
-    <w:pitch w:val="variable"/>
-    <w:sig w:usb0="20000287" w:usb1="00000003" w:usb2="00000000" w:usb3="00000000" w:csb0="0000019F" w:csb1="00000000"/>
-  </w:font>
 </w:fonts>
 </file>
 
 <file path=word/glossary/settings.xml><?xml version="1.0" encoding="utf-8"?>
-<w:settings xmlns:mc="http://schemas.openxmlformats.org/markup-compatibility/2006" xmlns:o="urn:schemas-microsoft-com:office:office" xmlns:r="http://schemas.openxmlformats.org/officeDocument/2006/relationships" xmlns:m="http://schemas.openxmlformats.org/officeDocument/2006/math" xmlns:v="urn:schemas-microsoft-com:vml" xmlns:w10="urn:schemas-microsoft-com:office:word" xmlns:w="http://schemas.openxmlformats.org/wordprocessingml/2006/main" xmlns:w14="http://schemas.microsoft.com/office/word/2010/wordml" xmlns:w15="http://schemas.microsoft.com/office/word/2012/wordml" xmlns:w16cex="http://schemas.microsoft.com/office/word/2018/wordml/cex" xmlns:w16cid="http://schemas.microsoft.com/office/word/2016/wordml/cid" xmlns:w16="http://schemas.microsoft.com/office/word/2018/wordml" xmlns:w16du="http://schemas.microsoft.com/office/word/2023/wordml/word16du" xmlns:w16sdtdh="http://schemas.microsoft.com/office/word/2020/wordml/sdtdatahash" xmlns:w16se="http://schemas.microsoft.com/office/word/2015/wordml/symex" xmlns:sl="http://schemas.openxmlformats.org/schemaLibrary/2006/main" mc:Ignorable="w14 w15 w16se w16cid w16 w16cex w16sdtdh w16du">
+<w:settings xmlns:mc="http://schemas.openxmlformats.org/markup-compatibility/2006" xmlns:o="urn:schemas-microsoft-com:office:office" xmlns:r="http://schemas.openxmlformats.org/officeDocument/2006/relationships" xmlns:m="http://schemas.openxmlformats.org/officeDocument/2006/math" xmlns:v="urn:schemas-microsoft-com:vml" xmlns:w10="urn:schemas-microsoft-com:office:word" xmlns:w="http://schemas.openxmlformats.org/wordprocessingml/2006/main" xmlns:w14="http://schemas.microsoft.com/office/word/2010/wordml" xmlns:w15="http://schemas.microsoft.com/office/word/2012/wordml" xmlns:w16cid="http://schemas.microsoft.com/office/word/2016/wordml/cid" xmlns:w16se="http://schemas.microsoft.com/office/word/2015/wordml/symex" xmlns:sl="http://schemas.openxmlformats.org/schemaLibrary/2006/main" mc:Ignorable="w14 w15 w16se w16cid">
   <w:view w:val="normal"/>
   <w:defaultTabStop w:val="708"/>
   <w:hyphenationZone w:val="283"/>
@@ -5554,6 +5291,7 @@
     <w:rsidRoot w:val="009169BC"/>
     <w:rsid w:val="00081801"/>
     <w:rsid w:val="0014661B"/>
+    <w:rsid w:val="001B5C2B"/>
     <w:rsid w:val="00327BA3"/>
     <w:rsid w:val="00343D09"/>
     <w:rsid w:val="003F752B"/>
@@ -5593,7 +5331,7 @@
 </file>
 
 <file path=word/glossary/styles.xml><?xml version="1.0" encoding="utf-8"?>
-<w:styles xmlns:mc="http://schemas.openxmlformats.org/markup-compatibility/2006" xmlns:r="http://schemas.openxmlformats.org/officeDocument/2006/relationships" xmlns:w="http://schemas.openxmlformats.org/wordprocessingml/2006/main" xmlns:w14="http://schemas.microsoft.com/office/word/2010/wordml" xmlns:w15="http://schemas.microsoft.com/office/word/2012/wordml" xmlns:w16cex="http://schemas.microsoft.com/office/word/2018/wordml/cex" xmlns:w16cid="http://schemas.microsoft.com/office/word/2016/wordml/cid" xmlns:w16="http://schemas.microsoft.com/office/word/2018/wordml" xmlns:w16du="http://schemas.microsoft.com/office/word/2023/wordml/word16du" xmlns:w16sdtdh="http://schemas.microsoft.com/office/word/2020/wordml/sdtdatahash" xmlns:w16se="http://schemas.microsoft.com/office/word/2015/wordml/symex" mc:Ignorable="w14 w15 w16se w16cid w16 w16cex w16sdtdh w16du">
+<w:styles xmlns:mc="http://schemas.openxmlformats.org/markup-compatibility/2006" xmlns:r="http://schemas.openxmlformats.org/officeDocument/2006/relationships" xmlns:w="http://schemas.openxmlformats.org/wordprocessingml/2006/main" xmlns:w14="http://schemas.microsoft.com/office/word/2010/wordml" xmlns:w15="http://schemas.microsoft.com/office/word/2012/wordml" xmlns:w16cid="http://schemas.microsoft.com/office/word/2016/wordml/cid" xmlns:w16se="http://schemas.microsoft.com/office/word/2015/wordml/symex" mc:Ignorable="w14 w15 w16se w16cid">
   <w:docDefaults>
     <w:rPrDefault>
       <w:rPr>
@@ -5611,7 +5349,7 @@
       </w:pPr>
     </w:pPrDefault>
   </w:docDefaults>
-  <w:latentStyles w:defLockedState="0" w:defUIPriority="99" w:defSemiHidden="0" w:defUnhideWhenUsed="0" w:defQFormat="0" w:count="376">
+  <w:latentStyles w:defLockedState="0" w:defUIPriority="99" w:defSemiHidden="0" w:defUnhideWhenUsed="0" w:defQFormat="0" w:count="375">
     <w:lsdException w:name="Normal" w:uiPriority="0" w:qFormat="1"/>
     <w:lsdException w:name="heading 1" w:uiPriority="9" w:qFormat="1"/>
     <w:lsdException w:name="heading 2" w:semiHidden="1" w:uiPriority="9" w:unhideWhenUsed="1" w:qFormat="1"/>
@@ -5987,7 +5725,6 @@
     <w:lsdException w:name="Smart Hyperlink" w:semiHidden="1" w:unhideWhenUsed="1"/>
     <w:lsdException w:name="Hashtag" w:semiHidden="1" w:unhideWhenUsed="1"/>
     <w:lsdException w:name="Unresolved Mention" w:semiHidden="1" w:unhideWhenUsed="1"/>
-    <w:lsdException w:name="Smart Link" w:semiHidden="1" w:unhideWhenUsed="1"/>
   </w:latentStyles>
   <w:style w:type="paragraph" w:default="1" w:styleId="Normal">
     <w:name w:val="Normal"/>
@@ -6040,7 +5777,7 @@
 </file>
 
 <file path=word/glossary/webSettings.xml><?xml version="1.0" encoding="utf-8"?>
-<w:webSettings xmlns:mc="http://schemas.openxmlformats.org/markup-compatibility/2006" xmlns:r="http://schemas.openxmlformats.org/officeDocument/2006/relationships" xmlns:w="http://schemas.openxmlformats.org/wordprocessingml/2006/main" xmlns:w14="http://schemas.microsoft.com/office/word/2010/wordml" xmlns:w15="http://schemas.microsoft.com/office/word/2012/wordml" xmlns:w16cex="http://schemas.microsoft.com/office/word/2018/wordml/cex" xmlns:w16cid="http://schemas.microsoft.com/office/word/2016/wordml/cid" xmlns:w16="http://schemas.microsoft.com/office/word/2018/wordml" xmlns:w16du="http://schemas.microsoft.com/office/word/2023/wordml/word16du" xmlns:w16sdtdh="http://schemas.microsoft.com/office/word/2020/wordml/sdtdatahash" xmlns:w16se="http://schemas.microsoft.com/office/word/2015/wordml/symex" mc:Ignorable="w14 w15 w16se w16cid w16 w16cex w16sdtdh w16du">
+<w:webSettings xmlns:mc="http://schemas.openxmlformats.org/markup-compatibility/2006" xmlns:r="http://schemas.openxmlformats.org/officeDocument/2006/relationships" xmlns:w="http://schemas.openxmlformats.org/wordprocessingml/2006/main" xmlns:w14="http://schemas.microsoft.com/office/word/2010/wordml" xmlns:w15="http://schemas.microsoft.com/office/word/2012/wordml" xmlns:w16cid="http://schemas.microsoft.com/office/word/2016/wordml/cid" xmlns:w16se="http://schemas.microsoft.com/office/word/2015/wordml/symex" mc:Ignorable="w14 w15 w16se w16cid">
   <w:optimizeForBrowser/>
   <w:allowPNG/>
 </w:webSettings>
@@ -6365,7 +6102,7 @@
 </file>
 
 <file path=customXml/itemProps2.xml><?xml version="1.0" encoding="utf-8"?>
-<ds:datastoreItem xmlns:ds="http://schemas.openxmlformats.org/officeDocument/2006/customXml" ds:itemID="{CE3554FE-8857-4F37-8FA5-F8149B370BAB}">
+<ds:datastoreItem xmlns:ds="http://schemas.openxmlformats.org/officeDocument/2006/customXml" ds:itemID="{248C831F-29E8-44C1-9239-A7E02DCCB367}">
   <ds:schemaRefs>
     <ds:schemaRef ds:uri="http://schemas.openxmlformats.org/officeDocument/2006/bibliography"/>
   </ds:schemaRefs>

</xml_diff>